<commit_message>
Slide 2 Actual final
</commit_message>
<xml_diff>
--- a/Catch Design Doc Part 2.docx
+++ b/Catch Design Doc Part 2.docx
@@ -1095,6 +1095,19 @@
     </w:p>
     <w:p>
       <w:r>
+        <w:t xml:space="preserve">This is the </w:t>
+      </w:r>
+      <w:proofErr w:type="gramStart"/>
+      <w:r>
+        <w:t>player controlled</w:t>
+      </w:r>
+      <w:proofErr w:type="gramEnd"/>
+      <w:r>
+        <w:t xml:space="preserve"> spite moving up, down, left, or right, which will increase/decrease score when colliding with orange/spider</w:t>
+      </w:r>
+    </w:p>
+    <w:p>
+      <w:r>
         <w:t>Dimensions and size will be determined by the following code:</w:t>
       </w:r>
     </w:p>
@@ -1239,6 +1252,7 @@
     </w:p>
     <w:p>
       <w:r>
+        <w:lastRenderedPageBreak/>
         <w:tab/>
       </w:r>
       <w:r>
@@ -1277,7 +1291,6 @@
         </w:tabs>
       </w:pPr>
       <w:r>
-        <w:lastRenderedPageBreak/>
         <w:tab/>
       </w:r>
       <w:r>
@@ -1342,24 +1355,24 @@
         </w:tabs>
       </w:pPr>
       <w:r>
-        <w:tab/>
-      </w:r>
-      <w:r>
-        <w:t xml:space="preserve">Coin is a </w:t>
-      </w:r>
-      <w:proofErr w:type="spellStart"/>
-      <w:r>
-        <w:t>simpleGE</w:t>
-      </w:r>
-      <w:proofErr w:type="spellEnd"/>
-      <w:r>
-        <w:t xml:space="preserve"> subclass </w:t>
-      </w:r>
-      <w:proofErr w:type="gramStart"/>
-      <w:r>
-        <w:t>sprite</w:t>
-      </w:r>
-      <w:proofErr w:type="gramEnd"/>
+        <w:t xml:space="preserve">The orange move from the side of the screen it </w:t>
+      </w:r>
+      <w:proofErr w:type="gramStart"/>
+      <w:r>
+        <w:t>originate</w:t>
+      </w:r>
+      <w:proofErr w:type="gramEnd"/>
+      <w:r>
+        <w:t xml:space="preserve"> from (top, bottom, left, or right</w:t>
+      </w:r>
+      <w:proofErr w:type="gramStart"/>
+      <w:r>
+        <w:t>) ,</w:t>
+      </w:r>
+      <w:proofErr w:type="gramEnd"/>
+      <w:r>
+        <w:t xml:space="preserve"> to the opposite side, where it will then reset. Upon reset, it changes origin and speed</w:t>
+      </w:r>
     </w:p>
     <w:p>
       <w:pPr>
@@ -1376,73 +1389,970 @@
       </w:pPr>
       <w:r>
         <w:tab/>
-        <w:t xml:space="preserve">It currently </w:t>
-      </w:r>
-      <w:r>
-        <w:t xml:space="preserve">is represented by the following pseudocode, which allows it to fall from the top of the screen, and return to the top of the screen from the bottom of the screen while randomizing its </w:t>
-      </w:r>
-      <w:proofErr w:type="gramStart"/>
-      <w:r>
-        <w:t>speed</w:t>
-      </w:r>
-      <w:proofErr w:type="gramEnd"/>
-    </w:p>
-    <w:p>
-      <w:r>
+      </w:r>
+      <w:r>
+        <w:t xml:space="preserve">class </w:t>
+      </w:r>
+      <w:proofErr w:type="gramStart"/>
+      <w:r>
+        <w:t>Coin(</w:t>
+      </w:r>
+      <w:proofErr w:type="spellStart"/>
+      <w:proofErr w:type="gramEnd"/>
+      <w:r>
+        <w:t>simpleGE.Sprite</w:t>
+      </w:r>
+      <w:proofErr w:type="spellEnd"/>
+      <w:r>
+        <w:t xml:space="preserve">): - creating class Coin with a sprite, aka the Orange. </w:t>
+      </w:r>
+    </w:p>
+    <w:p>
+      <w:pPr>
+        <w:tabs>
+          <w:tab w:val="left" w:pos="720"/>
+          <w:tab w:val="left" w:pos="1440"/>
+          <w:tab w:val="left" w:pos="2160"/>
+          <w:tab w:val="left" w:pos="2880"/>
+          <w:tab w:val="left" w:pos="3600"/>
+          <w:tab w:val="left" w:pos="4320"/>
+          <w:tab w:val="left" w:pos="5040"/>
+          <w:tab w:val="left" w:pos="6096"/>
+        </w:tabs>
+      </w:pPr>
+      <w:r>
+        <w:tab/>
+        <w:t>def __</w:t>
+      </w:r>
+      <w:proofErr w:type="spellStart"/>
+      <w:r>
+        <w:t>init</w:t>
+      </w:r>
+      <w:proofErr w:type="spellEnd"/>
+      <w:r>
+        <w:t xml:space="preserve">__ with parameters self and </w:t>
+      </w:r>
+      <w:proofErr w:type="gramStart"/>
+      <w:r>
+        <w:t>scene</w:t>
+      </w:r>
+      <w:proofErr w:type="gramEnd"/>
+    </w:p>
+    <w:p>
+      <w:pPr>
+        <w:tabs>
+          <w:tab w:val="left" w:pos="720"/>
+          <w:tab w:val="left" w:pos="1440"/>
+          <w:tab w:val="left" w:pos="2160"/>
+          <w:tab w:val="left" w:pos="2880"/>
+          <w:tab w:val="left" w:pos="3600"/>
+          <w:tab w:val="left" w:pos="4320"/>
+          <w:tab w:val="left" w:pos="5040"/>
+          <w:tab w:val="left" w:pos="6096"/>
+        </w:tabs>
+      </w:pPr>
+      <w:r>
+        <w:tab/>
+      </w:r>
+      <w:r>
+        <w:tab/>
+        <w:t>super(</w:t>
+      </w:r>
+      <w:proofErr w:type="gramStart"/>
+      <w:r>
+        <w:t>)._</w:t>
+      </w:r>
+      <w:proofErr w:type="gramEnd"/>
+      <w:r>
+        <w:t>_</w:t>
+      </w:r>
+      <w:proofErr w:type="spellStart"/>
+      <w:r>
+        <w:t>init</w:t>
+      </w:r>
+      <w:proofErr w:type="spellEnd"/>
+      <w:r>
+        <w:t xml:space="preserve">__(scene) so that we can reuse </w:t>
+      </w:r>
+      <w:proofErr w:type="spellStart"/>
+      <w:r>
+        <w:t>intialized</w:t>
+      </w:r>
+      <w:proofErr w:type="spellEnd"/>
+      <w:r>
+        <w:t xml:space="preserve"> scenes</w:t>
+      </w:r>
+    </w:p>
+    <w:p>
+      <w:pPr>
+        <w:tabs>
+          <w:tab w:val="left" w:pos="720"/>
+          <w:tab w:val="left" w:pos="1440"/>
+          <w:tab w:val="left" w:pos="2160"/>
+          <w:tab w:val="left" w:pos="2880"/>
+          <w:tab w:val="left" w:pos="3600"/>
+          <w:tab w:val="left" w:pos="4320"/>
+          <w:tab w:val="left" w:pos="5040"/>
+          <w:tab w:val="left" w:pos="6096"/>
+        </w:tabs>
+      </w:pPr>
+      <w:r>
+        <w:tab/>
+      </w:r>
+      <w:r>
+        <w:tab/>
+        <w:t xml:space="preserve">set the coin image to the image </w:t>
+      </w:r>
+      <w:proofErr w:type="gramStart"/>
+      <w:r>
+        <w:t>Orange.png</w:t>
+      </w:r>
+      <w:proofErr w:type="gramEnd"/>
+    </w:p>
+    <w:p>
+      <w:pPr>
+        <w:tabs>
+          <w:tab w:val="left" w:pos="720"/>
+          <w:tab w:val="left" w:pos="1440"/>
+          <w:tab w:val="left" w:pos="2160"/>
+          <w:tab w:val="left" w:pos="2880"/>
+          <w:tab w:val="left" w:pos="3600"/>
+          <w:tab w:val="left" w:pos="4320"/>
+          <w:tab w:val="left" w:pos="5040"/>
+          <w:tab w:val="left" w:pos="6096"/>
+        </w:tabs>
+      </w:pPr>
+      <w:r>
+        <w:tab/>
+      </w:r>
+      <w:r>
+        <w:tab/>
+        <w:t xml:space="preserve">set the coin size to </w:t>
+      </w:r>
+      <w:proofErr w:type="gramStart"/>
+      <w:r>
+        <w:t>25,25</w:t>
+      </w:r>
+      <w:proofErr w:type="gramEnd"/>
+    </w:p>
+    <w:p>
+      <w:pPr>
+        <w:tabs>
+          <w:tab w:val="left" w:pos="720"/>
+          <w:tab w:val="left" w:pos="1440"/>
+          <w:tab w:val="left" w:pos="2160"/>
+          <w:tab w:val="left" w:pos="2880"/>
+          <w:tab w:val="left" w:pos="3600"/>
+          <w:tab w:val="left" w:pos="4320"/>
+          <w:tab w:val="left" w:pos="5040"/>
+          <w:tab w:val="left" w:pos="6096"/>
+        </w:tabs>
+      </w:pPr>
+      <w:r>
+        <w:tab/>
+      </w:r>
+      <w:r>
+        <w:tab/>
+        <w:t xml:space="preserve">set the coins minimum speed to </w:t>
+      </w:r>
+      <w:proofErr w:type="gramStart"/>
+      <w:r>
+        <w:t>3</w:t>
+      </w:r>
+      <w:proofErr w:type="gramEnd"/>
+    </w:p>
+    <w:p>
+      <w:pPr>
+        <w:tabs>
+          <w:tab w:val="left" w:pos="720"/>
+          <w:tab w:val="left" w:pos="1440"/>
+          <w:tab w:val="left" w:pos="2160"/>
+          <w:tab w:val="left" w:pos="2880"/>
+          <w:tab w:val="left" w:pos="3600"/>
+          <w:tab w:val="left" w:pos="4320"/>
+          <w:tab w:val="left" w:pos="5040"/>
+          <w:tab w:val="left" w:pos="6096"/>
+        </w:tabs>
+      </w:pPr>
+      <w:r>
+        <w:tab/>
+      </w:r>
+      <w:r>
+        <w:tab/>
+        <w:t xml:space="preserve">set the coins maximum speed to </w:t>
+      </w:r>
+      <w:proofErr w:type="gramStart"/>
+      <w:r>
+        <w:t>8</w:t>
+      </w:r>
+      <w:proofErr w:type="gramEnd"/>
+    </w:p>
+    <w:p>
+      <w:pPr>
+        <w:tabs>
+          <w:tab w:val="left" w:pos="720"/>
+          <w:tab w:val="left" w:pos="1440"/>
+          <w:tab w:val="left" w:pos="2160"/>
+          <w:tab w:val="left" w:pos="2880"/>
+          <w:tab w:val="left" w:pos="3600"/>
+          <w:tab w:val="left" w:pos="4320"/>
+          <w:tab w:val="left" w:pos="5040"/>
+          <w:tab w:val="left" w:pos="6096"/>
+        </w:tabs>
+      </w:pPr>
+      <w:r>
+        <w:tab/>
+      </w:r>
+      <w:r>
+        <w:tab/>
+        <w:t xml:space="preserve">set the </w:t>
+      </w:r>
+      <w:proofErr w:type="spellStart"/>
+      <w:r>
+        <w:t>coints</w:t>
+      </w:r>
+      <w:proofErr w:type="spellEnd"/>
+      <w:r>
+        <w:t xml:space="preserve"> minimum negative value to -3 (minimum as in smallest movement distance, in the negative direction)</w:t>
+      </w:r>
+    </w:p>
+    <w:p>
+      <w:pPr>
+        <w:tabs>
+          <w:tab w:val="left" w:pos="720"/>
+          <w:tab w:val="left" w:pos="1440"/>
+          <w:tab w:val="left" w:pos="2160"/>
+          <w:tab w:val="left" w:pos="2880"/>
+          <w:tab w:val="left" w:pos="3600"/>
+          <w:tab w:val="left" w:pos="4320"/>
+          <w:tab w:val="left" w:pos="5040"/>
+          <w:tab w:val="left" w:pos="6096"/>
+        </w:tabs>
+      </w:pPr>
+      <w:r>
+        <w:tab/>
+      </w:r>
+      <w:r>
+        <w:tab/>
+        <w:t xml:space="preserve">set the coins maximum negative value to negative </w:t>
+      </w:r>
+      <w:proofErr w:type="gramStart"/>
+      <w:r>
+        <w:t>8</w:t>
+      </w:r>
+      <w:proofErr w:type="gramEnd"/>
+    </w:p>
+    <w:p>
+      <w:pPr>
+        <w:tabs>
+          <w:tab w:val="left" w:pos="720"/>
+          <w:tab w:val="left" w:pos="1440"/>
+          <w:tab w:val="left" w:pos="2160"/>
+          <w:tab w:val="left" w:pos="2880"/>
+          <w:tab w:val="left" w:pos="3600"/>
+          <w:tab w:val="left" w:pos="4320"/>
+          <w:tab w:val="left" w:pos="5040"/>
+          <w:tab w:val="left" w:pos="6096"/>
+        </w:tabs>
+      </w:pPr>
+      <w:r>
+        <w:tab/>
+      </w:r>
+      <w:r>
+        <w:tab/>
+      </w:r>
+      <w:proofErr w:type="spellStart"/>
+      <w:proofErr w:type="gramStart"/>
+      <w:r>
+        <w:t>self.reset</w:t>
+      </w:r>
+      <w:proofErr w:type="spellEnd"/>
+      <w:proofErr w:type="gramEnd"/>
+      <w:r>
+        <w:t>() call function reset</w:t>
+      </w:r>
+    </w:p>
+    <w:p>
+      <w:pPr>
+        <w:tabs>
+          <w:tab w:val="left" w:pos="720"/>
+          <w:tab w:val="left" w:pos="1440"/>
+          <w:tab w:val="left" w:pos="2160"/>
+          <w:tab w:val="left" w:pos="2880"/>
+          <w:tab w:val="left" w:pos="3600"/>
+          <w:tab w:val="left" w:pos="4320"/>
+          <w:tab w:val="left" w:pos="5040"/>
+          <w:tab w:val="left" w:pos="6096"/>
+        </w:tabs>
+      </w:pPr>
+      <w:r>
+        <w:tab/>
         <w:t>def reset(self):</w:t>
       </w:r>
     </w:p>
     <w:p>
-      <w:r>
-        <w:tab/>
-      </w:r>
-      <w:r>
-        <w:tab/>
-        <w:t xml:space="preserve">set the y position to </w:t>
-      </w:r>
-      <w:proofErr w:type="gramStart"/>
-      <w:r>
-        <w:t>10</w:t>
-      </w:r>
-      <w:proofErr w:type="gramEnd"/>
-    </w:p>
-    <w:p>
-      <w:r>
-        <w:tab/>
-      </w:r>
-      <w:r>
-        <w:tab/>
-        <w:t xml:space="preserve">set the coin x position to a random int between 0 and the screen </w:t>
-      </w:r>
-      <w:proofErr w:type="gramStart"/>
-      <w:r>
-        <w:t>width</w:t>
-      </w:r>
-      <w:proofErr w:type="gramEnd"/>
-    </w:p>
-    <w:p>
-      <w:r>
-        <w:tab/>
-      </w:r>
-      <w:r>
-        <w:tab/>
-        <w:t xml:space="preserve">set the y movement speed equal to a random </w:t>
-      </w:r>
-      <w:proofErr w:type="spellStart"/>
-      <w:r>
-        <w:t>interger</w:t>
-      </w:r>
-      <w:proofErr w:type="spellEnd"/>
-      <w:r>
-        <w:t xml:space="preserve"> between the minimum and maximum </w:t>
-      </w:r>
-      <w:proofErr w:type="gramStart"/>
-      <w:r>
-        <w:t>speed</w:t>
-      </w:r>
-      <w:proofErr w:type="gramEnd"/>
-    </w:p>
-    <w:p>
+      <w:pPr>
+        <w:tabs>
+          <w:tab w:val="left" w:pos="720"/>
+          <w:tab w:val="left" w:pos="1440"/>
+          <w:tab w:val="left" w:pos="2160"/>
+          <w:tab w:val="left" w:pos="2880"/>
+          <w:tab w:val="left" w:pos="3600"/>
+          <w:tab w:val="left" w:pos="4320"/>
+          <w:tab w:val="left" w:pos="5040"/>
+          <w:tab w:val="left" w:pos="6096"/>
+        </w:tabs>
+      </w:pPr>
+      <w:r>
+        <w:tab/>
+      </w:r>
+      <w:r>
+        <w:tab/>
+        <w:t xml:space="preserve">choose side of the screen coins/hurts come from by selecting </w:t>
+      </w:r>
+      <w:proofErr w:type="gramStart"/>
+      <w:r>
+        <w:t>a  random</w:t>
+      </w:r>
+      <w:proofErr w:type="gramEnd"/>
+      <w:r>
+        <w:t xml:space="preserve"> int # 1 through 4</w:t>
+      </w:r>
+    </w:p>
+    <w:p>
+      <w:pPr>
+        <w:tabs>
+          <w:tab w:val="left" w:pos="720"/>
+          <w:tab w:val="left" w:pos="1440"/>
+          <w:tab w:val="left" w:pos="2160"/>
+          <w:tab w:val="left" w:pos="2880"/>
+          <w:tab w:val="left" w:pos="3600"/>
+          <w:tab w:val="left" w:pos="4320"/>
+          <w:tab w:val="left" w:pos="5040"/>
+          <w:tab w:val="left" w:pos="6096"/>
+        </w:tabs>
+      </w:pPr>
+      <w:r>
+        <w:tab/>
+      </w:r>
+      <w:r>
+        <w:tab/>
+        <w:t>if # == 1:</w:t>
+      </w:r>
+    </w:p>
+    <w:p>
+      <w:pPr>
+        <w:tabs>
+          <w:tab w:val="left" w:pos="720"/>
+          <w:tab w:val="left" w:pos="1440"/>
+          <w:tab w:val="left" w:pos="2160"/>
+          <w:tab w:val="left" w:pos="2880"/>
+          <w:tab w:val="left" w:pos="3600"/>
+          <w:tab w:val="left" w:pos="4320"/>
+          <w:tab w:val="left" w:pos="5040"/>
+          <w:tab w:val="left" w:pos="6096"/>
+        </w:tabs>
+      </w:pPr>
+      <w:r>
+        <w:tab/>
+      </w:r>
+      <w:r>
+        <w:tab/>
+      </w:r>
+      <w:r>
+        <w:tab/>
+      </w:r>
+      <w:proofErr w:type="spellStart"/>
+      <w:proofErr w:type="gramStart"/>
+      <w:r>
+        <w:t>self.y</w:t>
+      </w:r>
+      <w:proofErr w:type="spellEnd"/>
+      <w:proofErr w:type="gramEnd"/>
+      <w:r>
+        <w:t xml:space="preserve"> = 10</w:t>
+      </w:r>
+    </w:p>
+    <w:p>
+      <w:pPr>
+        <w:tabs>
+          <w:tab w:val="left" w:pos="720"/>
+          <w:tab w:val="left" w:pos="1440"/>
+          <w:tab w:val="left" w:pos="2160"/>
+          <w:tab w:val="left" w:pos="2880"/>
+          <w:tab w:val="left" w:pos="3600"/>
+          <w:tab w:val="left" w:pos="4320"/>
+          <w:tab w:val="left" w:pos="5040"/>
+          <w:tab w:val="left" w:pos="6096"/>
+        </w:tabs>
+      </w:pPr>
+      <w:r>
+        <w:t xml:space="preserve">            </w:t>
+      </w:r>
+      <w:r>
+        <w:tab/>
+      </w:r>
+      <w:r>
+        <w:tab/>
+      </w:r>
+      <w:proofErr w:type="spellStart"/>
+      <w:r>
+        <w:t>self.x</w:t>
+      </w:r>
+      <w:proofErr w:type="spellEnd"/>
+      <w:r>
+        <w:t xml:space="preserve"> = </w:t>
+      </w:r>
+      <w:proofErr w:type="spellStart"/>
+      <w:proofErr w:type="gramStart"/>
+      <w:r>
+        <w:t>random.randint</w:t>
+      </w:r>
+      <w:proofErr w:type="spellEnd"/>
+      <w:proofErr w:type="gramEnd"/>
+      <w:r>
+        <w:t xml:space="preserve">(0, </w:t>
+      </w:r>
+      <w:proofErr w:type="spellStart"/>
+      <w:r>
+        <w:t>self.screenWidth</w:t>
+      </w:r>
+      <w:proofErr w:type="spellEnd"/>
+      <w:r>
+        <w:t>)</w:t>
+      </w:r>
+    </w:p>
+    <w:p>
+      <w:pPr>
+        <w:tabs>
+          <w:tab w:val="left" w:pos="720"/>
+          <w:tab w:val="left" w:pos="1440"/>
+          <w:tab w:val="left" w:pos="2160"/>
+          <w:tab w:val="left" w:pos="2880"/>
+          <w:tab w:val="left" w:pos="3600"/>
+          <w:tab w:val="left" w:pos="4320"/>
+          <w:tab w:val="left" w:pos="5040"/>
+          <w:tab w:val="left" w:pos="6096"/>
+        </w:tabs>
+      </w:pPr>
+      <w:r>
+        <w:t xml:space="preserve">            </w:t>
+      </w:r>
+      <w:r>
+        <w:tab/>
+      </w:r>
+      <w:r>
+        <w:tab/>
+      </w:r>
+      <w:proofErr w:type="spellStart"/>
+      <w:r>
+        <w:t>self.dy</w:t>
+      </w:r>
+      <w:proofErr w:type="spellEnd"/>
+      <w:r>
+        <w:t xml:space="preserve"> = </w:t>
+      </w:r>
+      <w:proofErr w:type="spellStart"/>
+      <w:proofErr w:type="gramStart"/>
+      <w:r>
+        <w:t>random.randint</w:t>
+      </w:r>
+      <w:proofErr w:type="spellEnd"/>
+      <w:proofErr w:type="gramEnd"/>
+      <w:r>
+        <w:t>(</w:t>
+      </w:r>
+      <w:proofErr w:type="spellStart"/>
+      <w:r>
+        <w:t>self.minSpeed,self.maxSpeed</w:t>
+      </w:r>
+      <w:proofErr w:type="spellEnd"/>
+      <w:r>
+        <w:t>) (top of screen to bottom)</w:t>
+      </w:r>
+    </w:p>
+    <w:p>
+      <w:pPr>
+        <w:tabs>
+          <w:tab w:val="left" w:pos="720"/>
+          <w:tab w:val="left" w:pos="1440"/>
+          <w:tab w:val="left" w:pos="2160"/>
+          <w:tab w:val="left" w:pos="2880"/>
+          <w:tab w:val="left" w:pos="3600"/>
+          <w:tab w:val="left" w:pos="4320"/>
+          <w:tab w:val="left" w:pos="5040"/>
+          <w:tab w:val="left" w:pos="6096"/>
+        </w:tabs>
+      </w:pPr>
+      <w:r>
+        <w:tab/>
+      </w:r>
+      <w:r>
+        <w:tab/>
+        <w:t xml:space="preserve"> if # == 2:  </w:t>
+      </w:r>
+    </w:p>
+    <w:p>
+      <w:pPr>
+        <w:tabs>
+          <w:tab w:val="left" w:pos="720"/>
+          <w:tab w:val="left" w:pos="1440"/>
+          <w:tab w:val="left" w:pos="2160"/>
+          <w:tab w:val="left" w:pos="2880"/>
+          <w:tab w:val="left" w:pos="3600"/>
+          <w:tab w:val="left" w:pos="4320"/>
+          <w:tab w:val="left" w:pos="5040"/>
+          <w:tab w:val="left" w:pos="6096"/>
+        </w:tabs>
+      </w:pPr>
+      <w:r>
+        <w:tab/>
+      </w:r>
+      <w:r>
+        <w:tab/>
+      </w:r>
+      <w:r>
+        <w:tab/>
+      </w:r>
+      <w:proofErr w:type="spellStart"/>
+      <w:proofErr w:type="gramStart"/>
+      <w:r>
+        <w:t>self.y</w:t>
+      </w:r>
+      <w:proofErr w:type="spellEnd"/>
+      <w:proofErr w:type="gramEnd"/>
+      <w:r>
+        <w:t xml:space="preserve"> = </w:t>
+      </w:r>
+      <w:proofErr w:type="spellStart"/>
+      <w:r>
+        <w:t>random.randint</w:t>
+      </w:r>
+      <w:proofErr w:type="spellEnd"/>
+      <w:r>
+        <w:t xml:space="preserve">(0, </w:t>
+      </w:r>
+      <w:proofErr w:type="spellStart"/>
+      <w:r>
+        <w:t>self.screenHeight</w:t>
+      </w:r>
+      <w:proofErr w:type="spellEnd"/>
+      <w:r>
+        <w:t>)</w:t>
+      </w:r>
+    </w:p>
+    <w:p>
+      <w:pPr>
+        <w:tabs>
+          <w:tab w:val="left" w:pos="720"/>
+          <w:tab w:val="left" w:pos="1440"/>
+          <w:tab w:val="left" w:pos="2160"/>
+          <w:tab w:val="left" w:pos="2880"/>
+          <w:tab w:val="left" w:pos="3600"/>
+          <w:tab w:val="left" w:pos="4320"/>
+          <w:tab w:val="left" w:pos="5040"/>
+          <w:tab w:val="left" w:pos="6096"/>
+        </w:tabs>
+      </w:pPr>
+      <w:r>
+        <w:t xml:space="preserve">            </w:t>
+      </w:r>
+      <w:r>
+        <w:tab/>
+      </w:r>
+      <w:r>
+        <w:tab/>
+      </w:r>
+      <w:proofErr w:type="spellStart"/>
+      <w:r>
+        <w:t>self.x</w:t>
+      </w:r>
+      <w:proofErr w:type="spellEnd"/>
+      <w:r>
+        <w:t xml:space="preserve"> = 640</w:t>
+      </w:r>
+    </w:p>
+    <w:p>
+      <w:pPr>
+        <w:tabs>
+          <w:tab w:val="left" w:pos="720"/>
+          <w:tab w:val="left" w:pos="1440"/>
+          <w:tab w:val="left" w:pos="2160"/>
+          <w:tab w:val="left" w:pos="2880"/>
+          <w:tab w:val="left" w:pos="3600"/>
+          <w:tab w:val="left" w:pos="4320"/>
+          <w:tab w:val="left" w:pos="5040"/>
+          <w:tab w:val="left" w:pos="6096"/>
+        </w:tabs>
+      </w:pPr>
+      <w:r>
+        <w:t xml:space="preserve">            </w:t>
+      </w:r>
+      <w:r>
+        <w:tab/>
+      </w:r>
+      <w:r>
+        <w:tab/>
+      </w:r>
+      <w:proofErr w:type="spellStart"/>
+      <w:proofErr w:type="gramStart"/>
+      <w:r>
+        <w:t>self.dx</w:t>
+      </w:r>
+      <w:proofErr w:type="spellEnd"/>
+      <w:proofErr w:type="gramEnd"/>
+      <w:r>
+        <w:t xml:space="preserve"> = </w:t>
+      </w:r>
+      <w:proofErr w:type="spellStart"/>
+      <w:r>
+        <w:t>random.randint</w:t>
+      </w:r>
+      <w:proofErr w:type="spellEnd"/>
+      <w:r>
+        <w:t>(</w:t>
+      </w:r>
+      <w:proofErr w:type="spellStart"/>
+      <w:r>
+        <w:t>self.maxNegative</w:t>
+      </w:r>
+      <w:proofErr w:type="spellEnd"/>
+      <w:r>
+        <w:t xml:space="preserve">, </w:t>
+      </w:r>
+      <w:proofErr w:type="spellStart"/>
+      <w:r>
+        <w:t>self.minNegative</w:t>
+      </w:r>
+      <w:proofErr w:type="spellEnd"/>
+      <w:r>
+        <w:t>) (right of screen to left)</w:t>
+      </w:r>
+    </w:p>
+    <w:p>
+      <w:pPr>
+        <w:tabs>
+          <w:tab w:val="left" w:pos="720"/>
+          <w:tab w:val="left" w:pos="1440"/>
+          <w:tab w:val="left" w:pos="2160"/>
+          <w:tab w:val="left" w:pos="2880"/>
+          <w:tab w:val="left" w:pos="3600"/>
+          <w:tab w:val="left" w:pos="4320"/>
+          <w:tab w:val="left" w:pos="5040"/>
+          <w:tab w:val="left" w:pos="6096"/>
+        </w:tabs>
+      </w:pPr>
+      <w:r>
+        <w:tab/>
+      </w:r>
+      <w:r>
+        <w:tab/>
+        <w:t>if # == 3:</w:t>
+      </w:r>
+    </w:p>
+    <w:p>
+      <w:pPr>
+        <w:tabs>
+          <w:tab w:val="left" w:pos="720"/>
+          <w:tab w:val="left" w:pos="1440"/>
+          <w:tab w:val="left" w:pos="2160"/>
+          <w:tab w:val="left" w:pos="2880"/>
+          <w:tab w:val="left" w:pos="3600"/>
+          <w:tab w:val="left" w:pos="4320"/>
+          <w:tab w:val="left" w:pos="5040"/>
+          <w:tab w:val="left" w:pos="6096"/>
+        </w:tabs>
+      </w:pPr>
+      <w:r>
+        <w:tab/>
+      </w:r>
+      <w:r>
+        <w:tab/>
+      </w:r>
+      <w:r>
+        <w:tab/>
+      </w:r>
+      <w:proofErr w:type="spellStart"/>
+      <w:proofErr w:type="gramStart"/>
+      <w:r>
+        <w:t>self.y</w:t>
+      </w:r>
+      <w:proofErr w:type="spellEnd"/>
+      <w:proofErr w:type="gramEnd"/>
+      <w:r>
+        <w:t xml:space="preserve"> = 450</w:t>
+      </w:r>
+    </w:p>
+    <w:p>
+      <w:pPr>
+        <w:tabs>
+          <w:tab w:val="left" w:pos="720"/>
+          <w:tab w:val="left" w:pos="1440"/>
+          <w:tab w:val="left" w:pos="2160"/>
+          <w:tab w:val="left" w:pos="2880"/>
+          <w:tab w:val="left" w:pos="3600"/>
+          <w:tab w:val="left" w:pos="4320"/>
+          <w:tab w:val="left" w:pos="5040"/>
+          <w:tab w:val="left" w:pos="6096"/>
+        </w:tabs>
+      </w:pPr>
+      <w:r>
+        <w:lastRenderedPageBreak/>
+        <w:t xml:space="preserve">           </w:t>
+      </w:r>
+      <w:r>
+        <w:tab/>
+      </w:r>
+      <w:r>
+        <w:tab/>
+      </w:r>
+      <w:proofErr w:type="spellStart"/>
+      <w:r>
+        <w:t>self.x</w:t>
+      </w:r>
+      <w:proofErr w:type="spellEnd"/>
+      <w:r>
+        <w:t xml:space="preserve"> = </w:t>
+      </w:r>
+      <w:proofErr w:type="spellStart"/>
+      <w:proofErr w:type="gramStart"/>
+      <w:r>
+        <w:t>random.randint</w:t>
+      </w:r>
+      <w:proofErr w:type="spellEnd"/>
+      <w:proofErr w:type="gramEnd"/>
+      <w:r>
+        <w:t xml:space="preserve">(0, </w:t>
+      </w:r>
+      <w:proofErr w:type="spellStart"/>
+      <w:r>
+        <w:t>self.screenWidth</w:t>
+      </w:r>
+      <w:proofErr w:type="spellEnd"/>
+      <w:r>
+        <w:t>)</w:t>
+      </w:r>
+    </w:p>
+    <w:p>
+      <w:pPr>
+        <w:tabs>
+          <w:tab w:val="left" w:pos="720"/>
+          <w:tab w:val="left" w:pos="1440"/>
+          <w:tab w:val="left" w:pos="2160"/>
+          <w:tab w:val="left" w:pos="2880"/>
+          <w:tab w:val="left" w:pos="3600"/>
+          <w:tab w:val="left" w:pos="4320"/>
+          <w:tab w:val="left" w:pos="5040"/>
+          <w:tab w:val="left" w:pos="6096"/>
+        </w:tabs>
+      </w:pPr>
+      <w:r>
+        <w:t xml:space="preserve">           </w:t>
+      </w:r>
+      <w:r>
+        <w:tab/>
+      </w:r>
+      <w:r>
+        <w:tab/>
+      </w:r>
+      <w:proofErr w:type="spellStart"/>
+      <w:r>
+        <w:t>self.dy</w:t>
+      </w:r>
+      <w:proofErr w:type="spellEnd"/>
+      <w:r>
+        <w:t xml:space="preserve"> = </w:t>
+      </w:r>
+      <w:proofErr w:type="spellStart"/>
+      <w:proofErr w:type="gramStart"/>
+      <w:r>
+        <w:t>random.randint</w:t>
+      </w:r>
+      <w:proofErr w:type="spellEnd"/>
+      <w:proofErr w:type="gramEnd"/>
+      <w:r>
+        <w:t>(</w:t>
+      </w:r>
+      <w:proofErr w:type="spellStart"/>
+      <w:r>
+        <w:t>self.maxNegative</w:t>
+      </w:r>
+      <w:proofErr w:type="spellEnd"/>
+      <w:r>
+        <w:t xml:space="preserve">, </w:t>
+      </w:r>
+      <w:proofErr w:type="spellStart"/>
+      <w:r>
+        <w:t>self.minNegative</w:t>
+      </w:r>
+      <w:proofErr w:type="spellEnd"/>
+      <w:r>
+        <w:t>) (bottom of screen to top)</w:t>
+      </w:r>
+    </w:p>
+    <w:p>
+      <w:pPr>
+        <w:tabs>
+          <w:tab w:val="left" w:pos="720"/>
+          <w:tab w:val="left" w:pos="1440"/>
+          <w:tab w:val="left" w:pos="2160"/>
+          <w:tab w:val="left" w:pos="2880"/>
+          <w:tab w:val="left" w:pos="3600"/>
+          <w:tab w:val="left" w:pos="4320"/>
+          <w:tab w:val="left" w:pos="5040"/>
+          <w:tab w:val="left" w:pos="6096"/>
+        </w:tabs>
+      </w:pPr>
+      <w:r>
+        <w:tab/>
+      </w:r>
+      <w:r>
+        <w:tab/>
+        <w:t>if # == 4:</w:t>
+      </w:r>
+    </w:p>
+    <w:p>
+      <w:pPr>
+        <w:tabs>
+          <w:tab w:val="left" w:pos="720"/>
+          <w:tab w:val="left" w:pos="1440"/>
+          <w:tab w:val="left" w:pos="2160"/>
+          <w:tab w:val="left" w:pos="2880"/>
+          <w:tab w:val="left" w:pos="3600"/>
+          <w:tab w:val="left" w:pos="4320"/>
+          <w:tab w:val="left" w:pos="5040"/>
+          <w:tab w:val="left" w:pos="6096"/>
+        </w:tabs>
+      </w:pPr>
+      <w:r>
+        <w:tab/>
+      </w:r>
+      <w:r>
+        <w:tab/>
+      </w:r>
+      <w:r>
+        <w:tab/>
+      </w:r>
+      <w:proofErr w:type="spellStart"/>
+      <w:proofErr w:type="gramStart"/>
+      <w:r>
+        <w:t>self.y</w:t>
+      </w:r>
+      <w:proofErr w:type="spellEnd"/>
+      <w:proofErr w:type="gramEnd"/>
+      <w:r>
+        <w:t xml:space="preserve"> = </w:t>
+      </w:r>
+      <w:proofErr w:type="spellStart"/>
+      <w:r>
+        <w:t>random.randint</w:t>
+      </w:r>
+      <w:proofErr w:type="spellEnd"/>
+      <w:r>
+        <w:t xml:space="preserve">(0, </w:t>
+      </w:r>
+      <w:proofErr w:type="spellStart"/>
+      <w:r>
+        <w:t>self.screenHeight</w:t>
+      </w:r>
+      <w:proofErr w:type="spellEnd"/>
+      <w:r>
+        <w:t>)</w:t>
+      </w:r>
+    </w:p>
+    <w:p>
+      <w:pPr>
+        <w:tabs>
+          <w:tab w:val="left" w:pos="720"/>
+          <w:tab w:val="left" w:pos="1440"/>
+          <w:tab w:val="left" w:pos="2160"/>
+          <w:tab w:val="left" w:pos="2880"/>
+          <w:tab w:val="left" w:pos="3600"/>
+          <w:tab w:val="left" w:pos="4320"/>
+          <w:tab w:val="left" w:pos="5040"/>
+          <w:tab w:val="left" w:pos="6096"/>
+        </w:tabs>
+      </w:pPr>
+      <w:r>
+        <w:t xml:space="preserve">            </w:t>
+      </w:r>
+      <w:r>
+        <w:tab/>
+      </w:r>
+      <w:r>
+        <w:tab/>
+      </w:r>
+      <w:proofErr w:type="spellStart"/>
+      <w:r>
+        <w:t>self.x</w:t>
+      </w:r>
+      <w:proofErr w:type="spellEnd"/>
+      <w:r>
+        <w:t xml:space="preserve"> = 0</w:t>
+      </w:r>
+    </w:p>
+    <w:p>
+      <w:pPr>
+        <w:tabs>
+          <w:tab w:val="left" w:pos="720"/>
+          <w:tab w:val="left" w:pos="1440"/>
+          <w:tab w:val="left" w:pos="2160"/>
+          <w:tab w:val="left" w:pos="2880"/>
+          <w:tab w:val="left" w:pos="3600"/>
+          <w:tab w:val="left" w:pos="4320"/>
+          <w:tab w:val="left" w:pos="5040"/>
+          <w:tab w:val="left" w:pos="6096"/>
+        </w:tabs>
+      </w:pPr>
+      <w:r>
+        <w:t xml:space="preserve">            </w:t>
+      </w:r>
+      <w:r>
+        <w:tab/>
+      </w:r>
+      <w:r>
+        <w:tab/>
+      </w:r>
+      <w:proofErr w:type="spellStart"/>
+      <w:proofErr w:type="gramStart"/>
+      <w:r>
+        <w:t>self.dx</w:t>
+      </w:r>
+      <w:proofErr w:type="spellEnd"/>
+      <w:proofErr w:type="gramEnd"/>
+      <w:r>
+        <w:t xml:space="preserve"> = </w:t>
+      </w:r>
+      <w:proofErr w:type="spellStart"/>
+      <w:r>
+        <w:t>random.randint</w:t>
+      </w:r>
+      <w:proofErr w:type="spellEnd"/>
+      <w:r>
+        <w:t>(</w:t>
+      </w:r>
+      <w:proofErr w:type="spellStart"/>
+      <w:r>
+        <w:t>self.minSpeed,self.maxSpeed</w:t>
+      </w:r>
+      <w:proofErr w:type="spellEnd"/>
+      <w:r>
+        <w:t>) (left of screen to right)</w:t>
+      </w:r>
+    </w:p>
+    <w:p>
+      <w:pPr>
+        <w:tabs>
+          <w:tab w:val="left" w:pos="720"/>
+          <w:tab w:val="left" w:pos="1440"/>
+          <w:tab w:val="left" w:pos="2160"/>
+          <w:tab w:val="left" w:pos="2880"/>
+          <w:tab w:val="left" w:pos="3600"/>
+          <w:tab w:val="left" w:pos="4320"/>
+          <w:tab w:val="left" w:pos="5040"/>
+          <w:tab w:val="left" w:pos="6096"/>
+        </w:tabs>
+      </w:pPr>
       <w:r>
         <w:tab/>
         <w:t xml:space="preserve">def </w:t>
@@ -1453,10 +2363,22 @@
       </w:r>
       <w:proofErr w:type="spellEnd"/>
       <w:r>
-        <w:t>(self):</w:t>
-      </w:r>
-    </w:p>
-    <w:p>
+        <w:t xml:space="preserve">(self): </w:t>
+      </w:r>
+    </w:p>
+    <w:p>
+      <w:pPr>
+        <w:tabs>
+          <w:tab w:val="left" w:pos="720"/>
+          <w:tab w:val="left" w:pos="1440"/>
+          <w:tab w:val="left" w:pos="2160"/>
+          <w:tab w:val="left" w:pos="2880"/>
+          <w:tab w:val="left" w:pos="3600"/>
+          <w:tab w:val="left" w:pos="4320"/>
+          <w:tab w:val="left" w:pos="5040"/>
+          <w:tab w:val="left" w:pos="6096"/>
+        </w:tabs>
+      </w:pPr>
       <w:r>
         <w:tab/>
       </w:r>
@@ -1474,6 +2396,18 @@
       </w:r>
     </w:p>
     <w:p>
+      <w:pPr>
+        <w:tabs>
+          <w:tab w:val="left" w:pos="720"/>
+          <w:tab w:val="left" w:pos="1440"/>
+          <w:tab w:val="left" w:pos="2160"/>
+          <w:tab w:val="left" w:pos="2880"/>
+          <w:tab w:val="left" w:pos="3600"/>
+          <w:tab w:val="left" w:pos="4320"/>
+          <w:tab w:val="left" w:pos="5040"/>
+          <w:tab w:val="left" w:pos="6096"/>
+        </w:tabs>
+      </w:pPr>
       <w:r>
         <w:tab/>
       </w:r>
@@ -1492,6 +2426,190 @@
     </w:p>
     <w:p>
       <w:pPr>
+        <w:tabs>
+          <w:tab w:val="left" w:pos="720"/>
+          <w:tab w:val="left" w:pos="1440"/>
+          <w:tab w:val="left" w:pos="2160"/>
+          <w:tab w:val="left" w:pos="2880"/>
+          <w:tab w:val="left" w:pos="3600"/>
+          <w:tab w:val="left" w:pos="4320"/>
+          <w:tab w:val="left" w:pos="5040"/>
+          <w:tab w:val="left" w:pos="6096"/>
+        </w:tabs>
+      </w:pPr>
+      <w:r>
+        <w:tab/>
+      </w:r>
+      <w:r>
+        <w:tab/>
+      </w:r>
+      <w:proofErr w:type="spellStart"/>
+      <w:r>
+        <w:t>elif</w:t>
+      </w:r>
+      <w:proofErr w:type="spellEnd"/>
+      <w:r>
+        <w:t xml:space="preserve"> the y value is less than 0:</w:t>
+      </w:r>
+    </w:p>
+    <w:p>
+      <w:pPr>
+        <w:tabs>
+          <w:tab w:val="left" w:pos="720"/>
+          <w:tab w:val="left" w:pos="1440"/>
+          <w:tab w:val="left" w:pos="2160"/>
+          <w:tab w:val="left" w:pos="2880"/>
+          <w:tab w:val="left" w:pos="3600"/>
+          <w:tab w:val="left" w:pos="4320"/>
+          <w:tab w:val="left" w:pos="5040"/>
+          <w:tab w:val="left" w:pos="6096"/>
+        </w:tabs>
+      </w:pPr>
+      <w:r>
+        <w:tab/>
+      </w:r>
+      <w:r>
+        <w:tab/>
+      </w:r>
+      <w:r>
+        <w:tab/>
+        <w:t xml:space="preserve">reset the </w:t>
+      </w:r>
+      <w:proofErr w:type="gramStart"/>
+      <w:r>
+        <w:t>coin</w:t>
+      </w:r>
+      <w:proofErr w:type="gramEnd"/>
+    </w:p>
+    <w:p>
+      <w:pPr>
+        <w:tabs>
+          <w:tab w:val="left" w:pos="720"/>
+          <w:tab w:val="left" w:pos="1440"/>
+          <w:tab w:val="left" w:pos="2160"/>
+          <w:tab w:val="left" w:pos="2880"/>
+          <w:tab w:val="left" w:pos="3600"/>
+          <w:tab w:val="left" w:pos="4320"/>
+          <w:tab w:val="left" w:pos="5040"/>
+          <w:tab w:val="left" w:pos="6096"/>
+        </w:tabs>
+      </w:pPr>
+      <w:r>
+        <w:tab/>
+      </w:r>
+      <w:r>
+        <w:tab/>
+      </w:r>
+      <w:proofErr w:type="spellStart"/>
+      <w:r>
+        <w:t>elif</w:t>
+      </w:r>
+      <w:proofErr w:type="spellEnd"/>
+      <w:r>
+        <w:t xml:space="preserve"> the x value is </w:t>
+      </w:r>
+      <w:proofErr w:type="spellStart"/>
+      <w:r>
+        <w:t>greaeter</w:t>
+      </w:r>
+      <w:proofErr w:type="spellEnd"/>
+      <w:r>
+        <w:t xml:space="preserve"> than 640:</w:t>
+      </w:r>
+    </w:p>
+    <w:p>
+      <w:pPr>
+        <w:tabs>
+          <w:tab w:val="left" w:pos="720"/>
+          <w:tab w:val="left" w:pos="1440"/>
+          <w:tab w:val="left" w:pos="2160"/>
+          <w:tab w:val="left" w:pos="2880"/>
+          <w:tab w:val="left" w:pos="3600"/>
+          <w:tab w:val="left" w:pos="4320"/>
+          <w:tab w:val="left" w:pos="5040"/>
+          <w:tab w:val="left" w:pos="6096"/>
+        </w:tabs>
+      </w:pPr>
+      <w:r>
+        <w:tab/>
+      </w:r>
+      <w:r>
+        <w:tab/>
+      </w:r>
+      <w:r>
+        <w:tab/>
+        <w:t xml:space="preserve">reset the </w:t>
+      </w:r>
+      <w:proofErr w:type="gramStart"/>
+      <w:r>
+        <w:t>coin</w:t>
+      </w:r>
+      <w:proofErr w:type="gramEnd"/>
+    </w:p>
+    <w:p>
+      <w:pPr>
+        <w:tabs>
+          <w:tab w:val="left" w:pos="720"/>
+          <w:tab w:val="left" w:pos="1440"/>
+          <w:tab w:val="left" w:pos="2160"/>
+          <w:tab w:val="left" w:pos="2880"/>
+          <w:tab w:val="left" w:pos="3600"/>
+          <w:tab w:val="left" w:pos="4320"/>
+          <w:tab w:val="left" w:pos="5040"/>
+          <w:tab w:val="left" w:pos="6096"/>
+        </w:tabs>
+      </w:pPr>
+      <w:r>
+        <w:tab/>
+      </w:r>
+      <w:r>
+        <w:tab/>
+      </w:r>
+      <w:proofErr w:type="spellStart"/>
+      <w:r>
+        <w:t>elif</w:t>
+      </w:r>
+      <w:proofErr w:type="spellEnd"/>
+      <w:r>
+        <w:t xml:space="preserve"> the x value is less than 0:</w:t>
+      </w:r>
+    </w:p>
+    <w:p>
+      <w:pPr>
+        <w:tabs>
+          <w:tab w:val="left" w:pos="720"/>
+          <w:tab w:val="left" w:pos="1440"/>
+          <w:tab w:val="left" w:pos="2160"/>
+          <w:tab w:val="left" w:pos="2880"/>
+          <w:tab w:val="left" w:pos="3600"/>
+          <w:tab w:val="left" w:pos="4320"/>
+          <w:tab w:val="left" w:pos="5040"/>
+          <w:tab w:val="left" w:pos="6096"/>
+        </w:tabs>
+      </w:pPr>
+      <w:r>
+        <w:tab/>
+      </w:r>
+      <w:r>
+        <w:tab/>
+      </w:r>
+      <w:r>
+        <w:tab/>
+        <w:t>reset the coin (all 4 collectively reset the coin if it exists the screen that is visible to the play)</w:t>
+      </w:r>
+    </w:p>
+    <w:p>
+      <w:pPr>
+        <w:tabs>
+          <w:tab w:val="left" w:pos="720"/>
+          <w:tab w:val="left" w:pos="1440"/>
+          <w:tab w:val="left" w:pos="2160"/>
+          <w:tab w:val="left" w:pos="2880"/>
+          <w:tab w:val="left" w:pos="3600"/>
+          <w:tab w:val="left" w:pos="4320"/>
+          <w:tab w:val="left" w:pos="5040"/>
+          <w:tab w:val="left" w:pos="6096"/>
+        </w:tabs>
         <w:rPr>
           <w:b/>
           <w:bCs/>
@@ -1513,16 +2631,51 @@
       </w:r>
     </w:p>
     <w:p>
-      <w:r>
-        <w:tab/>
-        <w:t>The blender behaves identically to the coin, only with fewer on-screen sprites and faster speeds. It is designed to be avoided by the player. It is represented by the following pseudocode:</w:t>
-      </w:r>
-    </w:p>
-    <w:p>
-      <w:r>
-        <w:tab/>
-      </w:r>
-      <w:r>
+      <w:pPr>
+        <w:tabs>
+          <w:tab w:val="left" w:pos="720"/>
+          <w:tab w:val="left" w:pos="1440"/>
+          <w:tab w:val="left" w:pos="2160"/>
+          <w:tab w:val="left" w:pos="2880"/>
+          <w:tab w:val="left" w:pos="3600"/>
+          <w:tab w:val="left" w:pos="4320"/>
+          <w:tab w:val="left" w:pos="5040"/>
+          <w:tab w:val="left" w:pos="6096"/>
+        </w:tabs>
+      </w:pPr>
+      <w:r>
+        <w:t xml:space="preserve">The hurt behaves identically to the orange, but instead removes a point form the players </w:t>
+      </w:r>
+      <w:proofErr w:type="gramStart"/>
+      <w:r>
+        <w:t>score</w:t>
+      </w:r>
+      <w:proofErr w:type="gramEnd"/>
+    </w:p>
+    <w:p>
+      <w:r>
+        <w:tab/>
+      </w:r>
+      <w:r>
+        <w:t xml:space="preserve">class </w:t>
+      </w:r>
+      <w:proofErr w:type="gramStart"/>
+      <w:r>
+        <w:t>Hurt(</w:t>
+      </w:r>
+      <w:proofErr w:type="spellStart"/>
+      <w:proofErr w:type="gramEnd"/>
+      <w:r>
+        <w:t>simpleGE.Sprite</w:t>
+      </w:r>
+      <w:proofErr w:type="spellEnd"/>
+      <w:r>
+        <w:t>): - creating class Hurt with a sprite, aka the Spider</w:t>
+      </w:r>
+    </w:p>
+    <w:p>
+      <w:r>
+        <w:tab/>
         <w:t>def __</w:t>
       </w:r>
       <w:proofErr w:type="spellStart"/>
@@ -1578,68 +2731,91 @@
       </w:r>
       <w:r>
         <w:tab/>
+        <w:t>set the Spider image (using self) (</w:t>
+      </w:r>
+      <w:proofErr w:type="spellStart"/>
+      <w:r>
+        <w:t>its</w:t>
+      </w:r>
+      <w:proofErr w:type="spellEnd"/>
+      <w:r>
+        <w:t xml:space="preserve"> the obstacle </w:t>
+      </w:r>
+      <w:proofErr w:type="spellStart"/>
+      <w:r>
+        <w:t>charlie</w:t>
+      </w:r>
+      <w:proofErr w:type="spellEnd"/>
+      <w:r>
+        <w:t xml:space="preserve"> should avoid)</w:t>
+      </w:r>
+    </w:p>
+    <w:p>
+      <w:r>
+        <w:tab/>
+      </w:r>
+      <w:r>
+        <w:tab/>
+        <w:t xml:space="preserve">set the hurts size to </w:t>
+      </w:r>
+      <w:proofErr w:type="gramStart"/>
+      <w:r>
+        <w:t>25,25</w:t>
+      </w:r>
+      <w:proofErr w:type="gramEnd"/>
+    </w:p>
+    <w:p>
+      <w:r>
+        <w:tab/>
+      </w:r>
+      <w:r>
+        <w:tab/>
+        <w:t xml:space="preserve">set the hurts minimum speed to </w:t>
+      </w:r>
+      <w:proofErr w:type="gramStart"/>
+      <w:r>
+        <w:t>5</w:t>
+      </w:r>
+      <w:proofErr w:type="gramEnd"/>
+    </w:p>
+    <w:p>
+      <w:r>
+        <w:tab/>
+      </w:r>
+      <w:r>
+        <w:tab/>
+        <w:t xml:space="preserve">set the hurts maximum speed to </w:t>
+      </w:r>
+      <w:proofErr w:type="gramStart"/>
+      <w:r>
+        <w:t>8</w:t>
+      </w:r>
+      <w:proofErr w:type="gramEnd"/>
+    </w:p>
+    <w:p>
+      <w:r>
+        <w:tab/>
+      </w:r>
+      <w:r>
+        <w:tab/>
         <w:t xml:space="preserve">set the </w:t>
       </w:r>
       <w:proofErr w:type="spellStart"/>
       <w:r>
-        <w:t>hurtCharlie</w:t>
-      </w:r>
-      <w:proofErr w:type="spellEnd"/>
-      <w:r>
-        <w:t xml:space="preserve"> image (using self) (</w:t>
-      </w:r>
-      <w:proofErr w:type="spellStart"/>
-      <w:r>
-        <w:t>its</w:t>
-      </w:r>
-      <w:proofErr w:type="spellEnd"/>
-      <w:r>
-        <w:t xml:space="preserve"> the obstacle </w:t>
-      </w:r>
-      <w:proofErr w:type="spellStart"/>
-      <w:r>
-        <w:t>charlie</w:t>
-      </w:r>
-      <w:proofErr w:type="spellEnd"/>
-      <w:r>
-        <w:t xml:space="preserve"> should avoid)</w:t>
-      </w:r>
-    </w:p>
-    <w:p>
-      <w:r>
-        <w:tab/>
-      </w:r>
-      <w:r>
-        <w:tab/>
-        <w:t xml:space="preserve">set the hurts size to </w:t>
-      </w:r>
-      <w:proofErr w:type="gramStart"/>
-      <w:r>
-        <w:t>25,25</w:t>
-      </w:r>
-      <w:proofErr w:type="gramEnd"/>
-    </w:p>
-    <w:p>
-      <w:r>
-        <w:tab/>
-      </w:r>
-      <w:r>
-        <w:tab/>
-        <w:t xml:space="preserve">set the hurts minimum speed to </w:t>
-      </w:r>
-      <w:proofErr w:type="gramStart"/>
-      <w:r>
-        <w:t>5</w:t>
-      </w:r>
-      <w:proofErr w:type="gramEnd"/>
-    </w:p>
-    <w:p>
-      <w:r>
-        <w:tab/>
-      </w:r>
-      <w:r>
-        <w:tab/>
-        <w:t xml:space="preserve">set the hurts maximum speed to </w:t>
+        <w:t>coints</w:t>
+      </w:r>
+      <w:proofErr w:type="spellEnd"/>
+      <w:r>
+        <w:t xml:space="preserve"> minimum negative value to -3 (minimum as in smallest movement distance, in the negative direction)</w:t>
+      </w:r>
+    </w:p>
+    <w:p>
+      <w:r>
+        <w:tab/>
+      </w:r>
+      <w:r>
+        <w:tab/>
+        <w:t xml:space="preserve">set the coins maximum negative value to negative </w:t>
       </w:r>
       <w:proofErr w:type="gramStart"/>
       <w:r>
@@ -1647,8 +2823,10 @@
       </w:r>
       <w:proofErr w:type="gramEnd"/>
     </w:p>
-    <w:p>
-      <w:r>
+    <w:p/>
+    <w:p>
+      <w:r>
+        <w:lastRenderedPageBreak/>
         <w:tab/>
       </w:r>
       <w:r>
@@ -1677,50 +2855,446 @@
       </w:r>
       <w:r>
         <w:tab/>
-        <w:t xml:space="preserve">set the y position to </w:t>
-      </w:r>
-      <w:proofErr w:type="gramStart"/>
-      <w:r>
-        <w:t>10</w:t>
-      </w:r>
-      <w:proofErr w:type="gramEnd"/>
-    </w:p>
-    <w:p>
-      <w:r>
-        <w:tab/>
-      </w:r>
-      <w:r>
-        <w:tab/>
-        <w:t xml:space="preserve">set the hurts x position to a random int between 0 and the screen </w:t>
-      </w:r>
-      <w:proofErr w:type="gramStart"/>
-      <w:r>
-        <w:t>width</w:t>
-      </w:r>
-      <w:proofErr w:type="gramEnd"/>
-    </w:p>
-    <w:p>
-      <w:r>
-        <w:tab/>
-      </w:r>
-      <w:r>
-        <w:tab/>
-        <w:t xml:space="preserve">set the y movement speed equal to a random </w:t>
-      </w:r>
-      <w:proofErr w:type="spellStart"/>
-      <w:r>
-        <w:t>interger</w:t>
-      </w:r>
-      <w:proofErr w:type="spellEnd"/>
-      <w:r>
-        <w:t xml:space="preserve"> between the minimum and maximum </w:t>
-      </w:r>
-      <w:proofErr w:type="gramStart"/>
-      <w:r>
-        <w:t>speed</w:t>
-      </w:r>
-      <w:proofErr w:type="gramEnd"/>
-    </w:p>
+        <w:t xml:space="preserve">choose side of the screen coins/hurts come from by selecting </w:t>
+      </w:r>
+      <w:proofErr w:type="gramStart"/>
+      <w:r>
+        <w:t>a  random</w:t>
+      </w:r>
+      <w:proofErr w:type="gramEnd"/>
+      <w:r>
+        <w:t xml:space="preserve"> int # 1 through 4</w:t>
+      </w:r>
+    </w:p>
+    <w:p>
+      <w:r>
+        <w:tab/>
+      </w:r>
+      <w:r>
+        <w:tab/>
+        <w:t>if # == 1:</w:t>
+      </w:r>
+    </w:p>
+    <w:p>
+      <w:r>
+        <w:tab/>
+      </w:r>
+      <w:r>
+        <w:tab/>
+      </w:r>
+      <w:r>
+        <w:tab/>
+      </w:r>
+      <w:proofErr w:type="spellStart"/>
+      <w:proofErr w:type="gramStart"/>
+      <w:r>
+        <w:t>self.y</w:t>
+      </w:r>
+      <w:proofErr w:type="spellEnd"/>
+      <w:proofErr w:type="gramEnd"/>
+      <w:r>
+        <w:t xml:space="preserve"> = 10</w:t>
+      </w:r>
+    </w:p>
+    <w:p>
+      <w:r>
+        <w:t xml:space="preserve">            </w:t>
+      </w:r>
+      <w:r>
+        <w:tab/>
+      </w:r>
+      <w:r>
+        <w:tab/>
+      </w:r>
+      <w:proofErr w:type="spellStart"/>
+      <w:r>
+        <w:t>self.x</w:t>
+      </w:r>
+      <w:proofErr w:type="spellEnd"/>
+      <w:r>
+        <w:t xml:space="preserve"> = </w:t>
+      </w:r>
+      <w:proofErr w:type="spellStart"/>
+      <w:proofErr w:type="gramStart"/>
+      <w:r>
+        <w:t>random.randint</w:t>
+      </w:r>
+      <w:proofErr w:type="spellEnd"/>
+      <w:proofErr w:type="gramEnd"/>
+      <w:r>
+        <w:t xml:space="preserve">(0, </w:t>
+      </w:r>
+      <w:proofErr w:type="spellStart"/>
+      <w:r>
+        <w:t>self.screenWidth</w:t>
+      </w:r>
+      <w:proofErr w:type="spellEnd"/>
+      <w:r>
+        <w:t>)</w:t>
+      </w:r>
+    </w:p>
+    <w:p>
+      <w:r>
+        <w:t xml:space="preserve">            </w:t>
+      </w:r>
+      <w:r>
+        <w:tab/>
+      </w:r>
+      <w:r>
+        <w:tab/>
+      </w:r>
+      <w:proofErr w:type="spellStart"/>
+      <w:r>
+        <w:t>self.dy</w:t>
+      </w:r>
+      <w:proofErr w:type="spellEnd"/>
+      <w:r>
+        <w:t xml:space="preserve"> = </w:t>
+      </w:r>
+      <w:proofErr w:type="spellStart"/>
+      <w:proofErr w:type="gramStart"/>
+      <w:r>
+        <w:t>random.randint</w:t>
+      </w:r>
+      <w:proofErr w:type="spellEnd"/>
+      <w:proofErr w:type="gramEnd"/>
+      <w:r>
+        <w:t>(</w:t>
+      </w:r>
+      <w:proofErr w:type="spellStart"/>
+      <w:r>
+        <w:t>self.minSpeed,self.maxSpeed</w:t>
+      </w:r>
+      <w:proofErr w:type="spellEnd"/>
+      <w:r>
+        <w:t>) (top of screen to bottom)</w:t>
+      </w:r>
+    </w:p>
+    <w:p>
+      <w:r>
+        <w:tab/>
+      </w:r>
+      <w:r>
+        <w:tab/>
+        <w:t xml:space="preserve"> if # == 2:  </w:t>
+      </w:r>
+    </w:p>
+    <w:p>
+      <w:r>
+        <w:tab/>
+      </w:r>
+      <w:r>
+        <w:tab/>
+      </w:r>
+      <w:r>
+        <w:tab/>
+      </w:r>
+      <w:proofErr w:type="spellStart"/>
+      <w:proofErr w:type="gramStart"/>
+      <w:r>
+        <w:t>self.y</w:t>
+      </w:r>
+      <w:proofErr w:type="spellEnd"/>
+      <w:proofErr w:type="gramEnd"/>
+      <w:r>
+        <w:t xml:space="preserve"> = </w:t>
+      </w:r>
+      <w:proofErr w:type="spellStart"/>
+      <w:r>
+        <w:t>random.randint</w:t>
+      </w:r>
+      <w:proofErr w:type="spellEnd"/>
+      <w:r>
+        <w:t xml:space="preserve">(0, </w:t>
+      </w:r>
+      <w:proofErr w:type="spellStart"/>
+      <w:r>
+        <w:t>self.screenHeight</w:t>
+      </w:r>
+      <w:proofErr w:type="spellEnd"/>
+      <w:r>
+        <w:t>)</w:t>
+      </w:r>
+    </w:p>
+    <w:p>
+      <w:r>
+        <w:t xml:space="preserve">            </w:t>
+      </w:r>
+      <w:r>
+        <w:tab/>
+      </w:r>
+      <w:r>
+        <w:tab/>
+      </w:r>
+      <w:proofErr w:type="spellStart"/>
+      <w:r>
+        <w:t>self.x</w:t>
+      </w:r>
+      <w:proofErr w:type="spellEnd"/>
+      <w:r>
+        <w:t xml:space="preserve"> = 640</w:t>
+      </w:r>
+    </w:p>
+    <w:p>
+      <w:r>
+        <w:t xml:space="preserve">            </w:t>
+      </w:r>
+      <w:r>
+        <w:tab/>
+      </w:r>
+      <w:r>
+        <w:tab/>
+      </w:r>
+      <w:proofErr w:type="spellStart"/>
+      <w:proofErr w:type="gramStart"/>
+      <w:r>
+        <w:t>self.dx</w:t>
+      </w:r>
+      <w:proofErr w:type="spellEnd"/>
+      <w:proofErr w:type="gramEnd"/>
+      <w:r>
+        <w:t xml:space="preserve"> = </w:t>
+      </w:r>
+      <w:proofErr w:type="spellStart"/>
+      <w:r>
+        <w:t>random.randint</w:t>
+      </w:r>
+      <w:proofErr w:type="spellEnd"/>
+      <w:r>
+        <w:t>(</w:t>
+      </w:r>
+      <w:proofErr w:type="spellStart"/>
+      <w:r>
+        <w:t>self.maxNegative</w:t>
+      </w:r>
+      <w:proofErr w:type="spellEnd"/>
+      <w:r>
+        <w:t xml:space="preserve">, </w:t>
+      </w:r>
+      <w:proofErr w:type="spellStart"/>
+      <w:r>
+        <w:t>self.minNegative</w:t>
+      </w:r>
+      <w:proofErr w:type="spellEnd"/>
+      <w:r>
+        <w:t>) (right of screen to left)</w:t>
+      </w:r>
+    </w:p>
+    <w:p>
+      <w:r>
+        <w:tab/>
+      </w:r>
+      <w:r>
+        <w:tab/>
+        <w:t>if # == 3:</w:t>
+      </w:r>
+    </w:p>
+    <w:p>
+      <w:r>
+        <w:tab/>
+      </w:r>
+      <w:r>
+        <w:tab/>
+      </w:r>
+      <w:r>
+        <w:tab/>
+      </w:r>
+      <w:proofErr w:type="spellStart"/>
+      <w:proofErr w:type="gramStart"/>
+      <w:r>
+        <w:t>self.y</w:t>
+      </w:r>
+      <w:proofErr w:type="spellEnd"/>
+      <w:proofErr w:type="gramEnd"/>
+      <w:r>
+        <w:t xml:space="preserve"> = 450</w:t>
+      </w:r>
+    </w:p>
+    <w:p>
+      <w:r>
+        <w:t xml:space="preserve">           </w:t>
+      </w:r>
+      <w:r>
+        <w:tab/>
+      </w:r>
+      <w:r>
+        <w:tab/>
+      </w:r>
+      <w:proofErr w:type="spellStart"/>
+      <w:r>
+        <w:t>self.x</w:t>
+      </w:r>
+      <w:proofErr w:type="spellEnd"/>
+      <w:r>
+        <w:t xml:space="preserve"> = </w:t>
+      </w:r>
+      <w:proofErr w:type="spellStart"/>
+      <w:proofErr w:type="gramStart"/>
+      <w:r>
+        <w:t>random.randint</w:t>
+      </w:r>
+      <w:proofErr w:type="spellEnd"/>
+      <w:proofErr w:type="gramEnd"/>
+      <w:r>
+        <w:t xml:space="preserve">(0, </w:t>
+      </w:r>
+      <w:proofErr w:type="spellStart"/>
+      <w:r>
+        <w:t>self.screenWidth</w:t>
+      </w:r>
+      <w:proofErr w:type="spellEnd"/>
+      <w:r>
+        <w:t>)</w:t>
+      </w:r>
+    </w:p>
+    <w:p>
+      <w:r>
+        <w:t xml:space="preserve">           </w:t>
+      </w:r>
+      <w:r>
+        <w:tab/>
+      </w:r>
+      <w:r>
+        <w:tab/>
+      </w:r>
+      <w:proofErr w:type="spellStart"/>
+      <w:r>
+        <w:t>self.dy</w:t>
+      </w:r>
+      <w:proofErr w:type="spellEnd"/>
+      <w:r>
+        <w:t xml:space="preserve"> = </w:t>
+      </w:r>
+      <w:proofErr w:type="spellStart"/>
+      <w:proofErr w:type="gramStart"/>
+      <w:r>
+        <w:t>random.randint</w:t>
+      </w:r>
+      <w:proofErr w:type="spellEnd"/>
+      <w:proofErr w:type="gramEnd"/>
+      <w:r>
+        <w:t>(</w:t>
+      </w:r>
+      <w:proofErr w:type="spellStart"/>
+      <w:r>
+        <w:t>self.maxNegative</w:t>
+      </w:r>
+      <w:proofErr w:type="spellEnd"/>
+      <w:r>
+        <w:t xml:space="preserve">, </w:t>
+      </w:r>
+      <w:proofErr w:type="spellStart"/>
+      <w:r>
+        <w:t>self.minNegative</w:t>
+      </w:r>
+      <w:proofErr w:type="spellEnd"/>
+      <w:r>
+        <w:t>) (bottom of screen to top)</w:t>
+      </w:r>
+    </w:p>
+    <w:p>
+      <w:r>
+        <w:tab/>
+      </w:r>
+      <w:r>
+        <w:tab/>
+        <w:t>if # == 4:</w:t>
+      </w:r>
+    </w:p>
+    <w:p>
+      <w:r>
+        <w:tab/>
+      </w:r>
+      <w:r>
+        <w:tab/>
+      </w:r>
+      <w:r>
+        <w:tab/>
+      </w:r>
+      <w:proofErr w:type="spellStart"/>
+      <w:proofErr w:type="gramStart"/>
+      <w:r>
+        <w:t>self.y</w:t>
+      </w:r>
+      <w:proofErr w:type="spellEnd"/>
+      <w:proofErr w:type="gramEnd"/>
+      <w:r>
+        <w:t xml:space="preserve"> = </w:t>
+      </w:r>
+      <w:proofErr w:type="spellStart"/>
+      <w:r>
+        <w:t>random.randint</w:t>
+      </w:r>
+      <w:proofErr w:type="spellEnd"/>
+      <w:r>
+        <w:t xml:space="preserve">(0, </w:t>
+      </w:r>
+      <w:proofErr w:type="spellStart"/>
+      <w:r>
+        <w:t>self.screenHeight</w:t>
+      </w:r>
+      <w:proofErr w:type="spellEnd"/>
+      <w:r>
+        <w:t>)</w:t>
+      </w:r>
+    </w:p>
+    <w:p>
+      <w:r>
+        <w:t xml:space="preserve">            </w:t>
+      </w:r>
+      <w:r>
+        <w:tab/>
+      </w:r>
+      <w:r>
+        <w:tab/>
+      </w:r>
+      <w:proofErr w:type="spellStart"/>
+      <w:r>
+        <w:t>self.x</w:t>
+      </w:r>
+      <w:proofErr w:type="spellEnd"/>
+      <w:r>
+        <w:t xml:space="preserve"> = 0</w:t>
+      </w:r>
+    </w:p>
+    <w:p>
+      <w:r>
+        <w:t xml:space="preserve">            </w:t>
+      </w:r>
+      <w:r>
+        <w:tab/>
+      </w:r>
+      <w:r>
+        <w:tab/>
+      </w:r>
+      <w:proofErr w:type="spellStart"/>
+      <w:proofErr w:type="gramStart"/>
+      <w:r>
+        <w:t>self.dx</w:t>
+      </w:r>
+      <w:proofErr w:type="spellEnd"/>
+      <w:proofErr w:type="gramEnd"/>
+      <w:r>
+        <w:t xml:space="preserve"> = </w:t>
+      </w:r>
+      <w:proofErr w:type="spellStart"/>
+      <w:r>
+        <w:t>random.randint</w:t>
+      </w:r>
+      <w:proofErr w:type="spellEnd"/>
+      <w:r>
+        <w:t>(</w:t>
+      </w:r>
+      <w:proofErr w:type="spellStart"/>
+      <w:r>
+        <w:t>self.minSpeed,self.maxSpeed</w:t>
+      </w:r>
+      <w:proofErr w:type="spellEnd"/>
+      <w:r>
+        <w:t>) (left of screen to right)</w:t>
+      </w:r>
+    </w:p>
+    <w:p/>
     <w:p>
       <w:r>
         <w:tab/>
@@ -1737,38 +3311,140 @@
     </w:p>
     <w:p>
       <w:r>
+        <w:tab/>
+      </w:r>
+      <w:r>
+        <w:tab/>
+        <w:t xml:space="preserve">if the bottom of the </w:t>
+      </w:r>
+      <w:proofErr w:type="spellStart"/>
+      <w:r>
+        <w:t>the</w:t>
+      </w:r>
+      <w:proofErr w:type="spellEnd"/>
+      <w:r>
+        <w:t xml:space="preserve"> hurt is greater than the screen height:</w:t>
+      </w:r>
+    </w:p>
+    <w:p>
+      <w:r>
+        <w:tab/>
+      </w:r>
+      <w:r>
+        <w:tab/>
+      </w:r>
+      <w:r>
+        <w:tab/>
+        <w:t xml:space="preserve">reset the hurt, giving it new random numbers as </w:t>
+      </w:r>
+      <w:proofErr w:type="gramStart"/>
+      <w:r>
+        <w:t>well</w:t>
+      </w:r>
+      <w:proofErr w:type="gramEnd"/>
+    </w:p>
+    <w:p>
+      <w:r>
+        <w:tab/>
+      </w:r>
+      <w:r>
+        <w:tab/>
+      </w:r>
+      <w:proofErr w:type="spellStart"/>
+      <w:r>
+        <w:t>elif</w:t>
+      </w:r>
+      <w:proofErr w:type="spellEnd"/>
+      <w:r>
+        <w:t xml:space="preserve"> the y value is less than 0:</w:t>
+      </w:r>
+    </w:p>
+    <w:p>
+      <w:r>
+        <w:tab/>
+      </w:r>
+      <w:r>
+        <w:tab/>
+      </w:r>
+      <w:r>
+        <w:tab/>
+        <w:t xml:space="preserve">reset the </w:t>
+      </w:r>
+      <w:proofErr w:type="gramStart"/>
+      <w:r>
+        <w:t>hurt</w:t>
+      </w:r>
+      <w:proofErr w:type="gramEnd"/>
+    </w:p>
+    <w:p>
+      <w:r>
+        <w:tab/>
+      </w:r>
+      <w:r>
+        <w:tab/>
+      </w:r>
+      <w:proofErr w:type="spellStart"/>
+      <w:r>
+        <w:t>elif</w:t>
+      </w:r>
+      <w:proofErr w:type="spellEnd"/>
+      <w:r>
+        <w:t xml:space="preserve"> the x value is </w:t>
+      </w:r>
+      <w:proofErr w:type="spellStart"/>
+      <w:r>
+        <w:t>greaeter</w:t>
+      </w:r>
+      <w:proofErr w:type="spellEnd"/>
+      <w:r>
+        <w:t xml:space="preserve"> than 640:</w:t>
+      </w:r>
+    </w:p>
+    <w:p>
+      <w:r>
+        <w:tab/>
+      </w:r>
+      <w:r>
+        <w:tab/>
+      </w:r>
+      <w:r>
+        <w:tab/>
+        <w:t xml:space="preserve">reset the </w:t>
+      </w:r>
+      <w:proofErr w:type="gramStart"/>
+      <w:r>
+        <w:t>hurt</w:t>
+      </w:r>
+      <w:proofErr w:type="gramEnd"/>
+    </w:p>
+    <w:p>
+      <w:r>
         <w:lastRenderedPageBreak/>
         <w:tab/>
       </w:r>
       <w:r>
         <w:tab/>
-        <w:t xml:space="preserve">if the bottom of the </w:t>
-      </w:r>
-      <w:proofErr w:type="spellStart"/>
-      <w:r>
-        <w:t>the</w:t>
-      </w:r>
-      <w:proofErr w:type="spellEnd"/>
-      <w:r>
-        <w:t xml:space="preserve"> hurt is greater than the screen height:</w:t>
-      </w:r>
-    </w:p>
-    <w:p>
-      <w:r>
-        <w:tab/>
-      </w:r>
-      <w:r>
-        <w:tab/>
-      </w:r>
-      <w:r>
-        <w:tab/>
-        <w:t xml:space="preserve">reset the hurt, giving it new random numbers as </w:t>
-      </w:r>
-      <w:proofErr w:type="gramStart"/>
-      <w:r>
-        <w:t>well</w:t>
-      </w:r>
-      <w:proofErr w:type="gramEnd"/>
+      </w:r>
+      <w:proofErr w:type="spellStart"/>
+      <w:r>
+        <w:t>elif</w:t>
+      </w:r>
+      <w:proofErr w:type="spellEnd"/>
+      <w:r>
+        <w:t xml:space="preserve"> the x value is less than 0:</w:t>
+      </w:r>
+    </w:p>
+    <w:p>
+      <w:r>
+        <w:tab/>
+      </w:r>
+      <w:r>
+        <w:tab/>
+      </w:r>
+      <w:r>
+        <w:tab/>
+        <w:t>reset the hurt (all 4 collectively reset the hurt if it exists the screen that is visible to the play)</w:t>
+      </w:r>
     </w:p>
     <w:p>
       <w:r>
@@ -2343,7 +4019,7 @@
           </mc:Choice>
           <mc:Fallback>
             <w:pict>
-              <v:rect w14:anchorId="4C707382" id="Rectangle 1" o:spid="_x0000_s1026" style="position:absolute;margin-left:0;margin-top:1pt;width:498.05pt;height:446.85pt;z-index:251586048;visibility:visible;mso-wrap-style:square;mso-width-percent:0;mso-height-percent:0;mso-wrap-distance-left:9pt;mso-wrap-distance-top:0;mso-wrap-distance-right:9pt;mso-wrap-distance-bottom:0;mso-position-horizontal:left;mso-position-horizontal-relative:margin;mso-position-vertical:absolute;mso-position-vertical-relative:text;mso-width-percent:0;mso-height-percent:0;mso-width-relative:margin;mso-height-relative:margin;v-text-anchor:middle" o:gfxdata="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" fillcolor="white [3212]" strokecolor="#030e13 [484]" strokeweight="1pt">
+              <v:rect w14:anchorId="2F862062" id="Rectangle 1" o:spid="_x0000_s1026" style="position:absolute;margin-left:0;margin-top:1pt;width:498.05pt;height:446.85pt;z-index:251586048;visibility:visible;mso-wrap-style:square;mso-width-percent:0;mso-height-percent:0;mso-wrap-distance-left:9pt;mso-wrap-distance-top:0;mso-wrap-distance-right:9pt;mso-wrap-distance-bottom:0;mso-position-horizontal:left;mso-position-horizontal-relative:margin;mso-position-vertical:absolute;mso-position-vertical-relative:text;mso-width-percent:0;mso-height-percent:0;mso-width-relative:margin;mso-height-relative:margin;v-text-anchor:middle" o:gfxdata="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" fillcolor="white [3212]" strokecolor="#030e13 [484]" strokeweight="1pt">
                 <w10:wrap anchorx="margin"/>
               </v:rect>
             </w:pict>
@@ -2406,7 +4082,7 @@
           </mc:Choice>
           <mc:Fallback>
             <w:pict>
-              <v:shapetype w14:anchorId="678DF16F" id="_x0000_t75" coordsize="21600,21600" o:spt="75" o:preferrelative="t" path="m@4@5l@4@11@9@11@9@5xe" filled="f" stroked="f">
+              <v:shapetype w14:anchorId="0D77513A" id="_x0000_t75" coordsize="21600,21600" o:spt="75" o:preferrelative="t" path="m@4@5l@4@11@9@11@9@5xe" filled="f" stroked="f">
                 <v:stroke joinstyle="miter"/>
                 <v:formulas>
                   <v:f eqn="if lineDrawn pixelLineWidth 0"/>
@@ -2496,7 +4172,7 @@
           </mc:Choice>
           <mc:Fallback>
             <w:pict>
-              <v:shape w14:anchorId="74FF2339" id="Ink 35" o:spid="_x0000_s1026" type="#_x0000_t75" style="position:absolute;margin-left:17.45pt;margin-top:-69.8pt;width:467.35pt;height:149.15pt;z-index:251756544;visibility:visible;mso-wrap-style:square;mso-wrap-distance-left:9pt;mso-wrap-distance-top:0;mso-wrap-distance-right:9pt;mso-wrap-distance-bottom:0;mso-position-horizontal:absolute;mso-position-horizontal-relative:text;mso-position-vertical:absolute;mso-position-vertical-relative:text" o:gfxdata="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">
+              <v:shape w14:anchorId="0F971631" id="Ink 35" o:spid="_x0000_s1026" type="#_x0000_t75" style="position:absolute;margin-left:17.45pt;margin-top:-69.8pt;width:467.35pt;height:149.15pt;z-index:251756544;visibility:visible;mso-wrap-style:square;mso-wrap-distance-left:9pt;mso-wrap-distance-top:0;mso-wrap-distance-right:9pt;mso-wrap-distance-bottom:0;mso-position-horizontal:absolute;mso-position-horizontal-relative:text;mso-position-vertical:absolute;mso-position-vertical-relative:text" o:gfxdata="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">
                 <v:imagedata r:id="rId13" o:title=""/>
               </v:shape>
             </w:pict>
@@ -2575,7 +4251,7 @@
           </mc:Choice>
           <mc:Fallback>
             <w:pict>
-              <v:shape w14:anchorId="65A1C6BB" id="Ink 41" o:spid="_x0000_s1026" type="#_x0000_t75" style="position:absolute;margin-left:172.95pt;margin-top:-15.05pt;width:101.95pt;height:68.45pt;z-index:251762688;visibility:visible;mso-wrap-style:square;mso-wrap-distance-left:9pt;mso-wrap-distance-top:0;mso-wrap-distance-right:9pt;mso-wrap-distance-bottom:0;mso-position-horizontal:absolute;mso-position-horizontal-relative:text;mso-position-vertical:absolute;mso-position-vertical-relative:text" o:gfxdata="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">
+              <v:shape w14:anchorId="6CE69C45" id="Ink 41" o:spid="_x0000_s1026" type="#_x0000_t75" style="position:absolute;margin-left:172.95pt;margin-top:-15.05pt;width:101.95pt;height:68.45pt;z-index:251762688;visibility:visible;mso-wrap-style:square;mso-wrap-distance-left:9pt;mso-wrap-distance-top:0;mso-wrap-distance-right:9pt;mso-wrap-distance-bottom:0;mso-position-horizontal:absolute;mso-position-horizontal-relative:text;mso-position-vertical:absolute;mso-position-vertical-relative:text" o:gfxdata="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">
                 <v:imagedata r:id="rId15" o:title=""/>
               </v:shape>
             </w:pict>
@@ -2638,7 +4314,7 @@
           </mc:Choice>
           <mc:Fallback>
             <w:pict>
-              <v:shape w14:anchorId="66AE77DF" id="Ink 57" o:spid="_x0000_s1026" type="#_x0000_t75" style="position:absolute;margin-left:135.75pt;margin-top:-2.1pt;width:51.95pt;height:43.85pt;z-index:251641344;visibility:visible;mso-wrap-style:square;mso-wrap-distance-left:9pt;mso-wrap-distance-top:0;mso-wrap-distance-right:9pt;mso-wrap-distance-bottom:0;mso-position-horizontal:absolute;mso-position-horizontal-relative:text;mso-position-vertical:absolute;mso-position-vertical-relative:text" o:gfxdata="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">
+              <v:shape w14:anchorId="6A280C42" id="Ink 57" o:spid="_x0000_s1026" type="#_x0000_t75" style="position:absolute;margin-left:135.75pt;margin-top:-2.1pt;width:51.95pt;height:43.85pt;z-index:251641344;visibility:visible;mso-wrap-style:square;mso-wrap-distance-left:9pt;mso-wrap-distance-top:0;mso-wrap-distance-right:9pt;mso-wrap-distance-bottom:0;mso-position-horizontal:absolute;mso-position-horizontal-relative:text;mso-position-vertical:absolute;mso-position-vertical-relative:text" o:gfxdata="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">
                 <v:imagedata r:id="rId17" o:title=""/>
               </v:shape>
             </w:pict>
@@ -2693,7 +4369,7 @@
           </mc:Choice>
           <mc:Fallback>
             <w:pict>
-              <v:shape w14:anchorId="13D45958" id="Ink 78" o:spid="_x0000_s1026" type="#_x0000_t75" style="position:absolute;margin-left:247.95pt;margin-top:-3.2pt;width:112.2pt;height:33.05pt;z-index:251799552;visibility:visible;mso-wrap-style:square;mso-wrap-distance-left:9pt;mso-wrap-distance-top:0;mso-wrap-distance-right:9pt;mso-wrap-distance-bottom:0;mso-position-horizontal:absolute;mso-position-horizontal-relative:text;mso-position-vertical:absolute;mso-position-vertical-relative:text" o:gfxdata="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">
+              <v:shape w14:anchorId="1C57EC21" id="Ink 78" o:spid="_x0000_s1026" type="#_x0000_t75" style="position:absolute;margin-left:247.95pt;margin-top:-3.2pt;width:112.2pt;height:33.05pt;z-index:251799552;visibility:visible;mso-wrap-style:square;mso-wrap-distance-left:9pt;mso-wrap-distance-top:0;mso-wrap-distance-right:9pt;mso-wrap-distance-bottom:0;mso-position-horizontal:absolute;mso-position-horizontal-relative:text;mso-position-vertical:absolute;mso-position-vertical-relative:text" o:gfxdata="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">
                 <v:imagedata r:id="rId19" o:title=""/>
               </v:shape>
             </w:pict>
@@ -2780,7 +4456,7 @@
           </mc:Choice>
           <mc:Fallback>
             <w:pict>
-              <v:shape w14:anchorId="455DFEB0" id="Ink 50" o:spid="_x0000_s1026" type="#_x0000_t75" style="position:absolute;margin-left:151.3pt;margin-top:-24.3pt;width:176.05pt;height:81pt;z-index:251770880;visibility:visible;mso-wrap-style:square;mso-wrap-distance-left:9pt;mso-wrap-distance-top:0;mso-wrap-distance-right:9pt;mso-wrap-distance-bottom:0;mso-position-horizontal:absolute;mso-position-horizontal-relative:text;mso-position-vertical:absolute;mso-position-vertical-relative:text" o:gfxdata="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">
+              <v:shape w14:anchorId="2B19129C" id="Ink 50" o:spid="_x0000_s1026" type="#_x0000_t75" style="position:absolute;margin-left:151.3pt;margin-top:-24.3pt;width:176.05pt;height:81pt;z-index:251770880;visibility:visible;mso-wrap-style:square;mso-wrap-distance-left:9pt;mso-wrap-distance-top:0;mso-wrap-distance-right:9pt;mso-wrap-distance-bottom:0;mso-position-horizontal:absolute;mso-position-horizontal-relative:text;mso-position-vertical:absolute;mso-position-vertical-relative:text" o:gfxdata="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">
                 <v:imagedata r:id="rId21" o:title=""/>
               </v:shape>
             </w:pict>
@@ -2851,7 +4527,7 @@
           </mc:Choice>
           <mc:Fallback>
             <w:pict>
-              <v:shape w14:anchorId="7A499343" id="Ink 80" o:spid="_x0000_s1026" type="#_x0000_t75" style="position:absolute;margin-left:144.05pt;margin-top:9.75pt;width:1.45pt;height:1.45pt;z-index:251801600;visibility:visible;mso-wrap-style:square;mso-wrap-distance-left:9pt;mso-wrap-distance-top:0;mso-wrap-distance-right:9pt;mso-wrap-distance-bottom:0;mso-position-horizontal:absolute;mso-position-horizontal-relative:text;mso-position-vertical:absolute;mso-position-vertical-relative:text" o:gfxdata="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">
+              <v:shape w14:anchorId="2533E632" id="Ink 80" o:spid="_x0000_s1026" type="#_x0000_t75" style="position:absolute;margin-left:144.05pt;margin-top:9.75pt;width:1.45pt;height:1.45pt;z-index:251801600;visibility:visible;mso-wrap-style:square;mso-wrap-distance-left:9pt;mso-wrap-distance-top:0;mso-wrap-distance-right:9pt;mso-wrap-distance-bottom:0;mso-position-horizontal:absolute;mso-position-horizontal-relative:text;mso-position-vertical:absolute;mso-position-vertical-relative:text" o:gfxdata="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">
                 <v:imagedata r:id="rId23" o:title=""/>
               </v:shape>
             </w:pict>
@@ -2896,7 +4572,7 @@
           </mc:Choice>
           <mc:Fallback>
             <w:pict>
-              <v:shape w14:anchorId="47F034E0" id="Ink 79" o:spid="_x0000_s1026" type="#_x0000_t75" style="position:absolute;margin-left:144.05pt;margin-top:9.75pt;width:1.45pt;height:1.45pt;z-index:251800576;visibility:visible;mso-wrap-style:square;mso-wrap-distance-left:9pt;mso-wrap-distance-top:0;mso-wrap-distance-right:9pt;mso-wrap-distance-bottom:0;mso-position-horizontal:absolute;mso-position-horizontal-relative:text;mso-position-vertical:absolute;mso-position-vertical-relative:text" o:gfxdata="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">
+              <v:shape w14:anchorId="325D5E07" id="Ink 79" o:spid="_x0000_s1026" type="#_x0000_t75" style="position:absolute;margin-left:144.05pt;margin-top:9.75pt;width:1.45pt;height:1.45pt;z-index:251800576;visibility:visible;mso-wrap-style:square;mso-wrap-distance-left:9pt;mso-wrap-distance-top:0;mso-wrap-distance-right:9pt;mso-wrap-distance-bottom:0;mso-position-horizontal:absolute;mso-position-horizontal-relative:text;mso-position-vertical:absolute;mso-position-vertical-relative:text" o:gfxdata="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">
                 <v:imagedata r:id="rId23" o:title=""/>
               </v:shape>
             </w:pict>
@@ -3341,7 +5017,7 @@
           </mc:Choice>
           <mc:Fallback>
             <w:pict>
-              <v:shape w14:anchorId="5B80B569" id="Ink 137" o:spid="_x0000_s1026" type="#_x0000_t75" style="position:absolute;margin-left:26pt;margin-top:324.2pt;width:1.45pt;height:1.45pt;z-index:251725312;visibility:visible;mso-wrap-style:square;mso-wrap-distance-left:9pt;mso-wrap-distance-top:0;mso-wrap-distance-right:9pt;mso-wrap-distance-bottom:0;mso-position-horizontal:absolute;mso-position-horizontal-relative:text;mso-position-vertical:absolute;mso-position-vertical-relative:text" o:gfxdata="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">
+              <v:shape w14:anchorId="275AD888" id="Ink 137" o:spid="_x0000_s1026" type="#_x0000_t75" style="position:absolute;margin-left:26pt;margin-top:324.2pt;width:1.45pt;height:1.45pt;z-index:251725312;visibility:visible;mso-wrap-style:square;mso-wrap-distance-left:9pt;mso-wrap-distance-top:0;mso-wrap-distance-right:9pt;mso-wrap-distance-bottom:0;mso-position-horizontal:absolute;mso-position-horizontal-relative:text;mso-position-vertical:absolute;mso-position-vertical-relative:text" o:gfxdata="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">
                 <v:imagedata r:id="rId23" o:title=""/>
               </v:shape>
             </w:pict>
@@ -3388,7 +5064,7 @@
           </mc:Choice>
           <mc:Fallback>
             <w:pict>
-              <v:shape w14:anchorId="64D28052" id="Ink 136" o:spid="_x0000_s1026" type="#_x0000_t75" style="position:absolute;margin-left:165.55pt;margin-top:244.75pt;width:60.35pt;height:57.6pt;z-index:251724288;visibility:visible;mso-wrap-style:square;mso-wrap-distance-left:9pt;mso-wrap-distance-top:0;mso-wrap-distance-right:9pt;mso-wrap-distance-bottom:0;mso-position-horizontal:absolute;mso-position-horizontal-relative:text;mso-position-vertical:absolute;mso-position-vertical-relative:text" o:gfxdata="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">
+              <v:shape w14:anchorId="7BA65D6B" id="Ink 136" o:spid="_x0000_s1026" type="#_x0000_t75" style="position:absolute;margin-left:165.55pt;margin-top:244.75pt;width:60.35pt;height:57.6pt;z-index:251724288;visibility:visible;mso-wrap-style:square;mso-wrap-distance-left:9pt;mso-wrap-distance-top:0;mso-wrap-distance-right:9pt;mso-wrap-distance-bottom:0;mso-position-horizontal:absolute;mso-position-horizontal-relative:text;mso-position-vertical:absolute;mso-position-vertical-relative:text" o:gfxdata="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">
                 <v:imagedata r:id="rId27" o:title=""/>
               </v:shape>
             </w:pict>
@@ -3435,7 +5111,7 @@
           </mc:Choice>
           <mc:Fallback>
             <w:pict>
-              <v:shape w14:anchorId="07D38F38" id="Ink 120" o:spid="_x0000_s1026" type="#_x0000_t75" style="position:absolute;margin-left:34.3pt;margin-top:247.7pt;width:65.1pt;height:37.1pt;z-index:251707904;visibility:visible;mso-wrap-style:square;mso-wrap-distance-left:9pt;mso-wrap-distance-top:0;mso-wrap-distance-right:9pt;mso-wrap-distance-bottom:0;mso-position-horizontal:absolute;mso-position-horizontal-relative:text;mso-position-vertical:absolute;mso-position-vertical-relative:text" o:gfxdata="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">
+              <v:shape w14:anchorId="067CD5FF" id="Ink 120" o:spid="_x0000_s1026" type="#_x0000_t75" style="position:absolute;margin-left:34.3pt;margin-top:247.7pt;width:65.1pt;height:37.1pt;z-index:251707904;visibility:visible;mso-wrap-style:square;mso-wrap-distance-left:9pt;mso-wrap-distance-top:0;mso-wrap-distance-right:9pt;mso-wrap-distance-bottom:0;mso-position-horizontal:absolute;mso-position-horizontal-relative:text;mso-position-vertical:absolute;mso-position-vertical-relative:text" o:gfxdata="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">
                 <v:imagedata r:id="rId29" o:title=""/>
               </v:shape>
             </w:pict>
@@ -3482,7 +5158,7 @@
           </mc:Choice>
           <mc:Fallback>
             <w:pict>
-              <v:shape w14:anchorId="28466451" id="Ink 119" o:spid="_x0000_s1026" type="#_x0000_t75" style="position:absolute;margin-left:325.9pt;margin-top:251.45pt;width:95.4pt;height:57.35pt;z-index:251706880;visibility:visible;mso-wrap-style:square;mso-wrap-distance-left:9pt;mso-wrap-distance-top:0;mso-wrap-distance-right:9pt;mso-wrap-distance-bottom:0;mso-position-horizontal:absolute;mso-position-horizontal-relative:text;mso-position-vertical:absolute;mso-position-vertical-relative:text" o:gfxdata="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">
+              <v:shape w14:anchorId="4C664B82" id="Ink 119" o:spid="_x0000_s1026" type="#_x0000_t75" style="position:absolute;margin-left:325.9pt;margin-top:251.45pt;width:95.4pt;height:57.35pt;z-index:251706880;visibility:visible;mso-wrap-style:square;mso-wrap-distance-left:9pt;mso-wrap-distance-top:0;mso-wrap-distance-right:9pt;mso-wrap-distance-bottom:0;mso-position-horizontal:absolute;mso-position-horizontal-relative:text;mso-position-vertical:absolute;mso-position-vertical-relative:text" o:gfxdata="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">
                 <v:imagedata r:id="rId31" o:title=""/>
               </v:shape>
             </w:pict>
@@ -3529,7 +5205,7 @@
           </mc:Choice>
           <mc:Fallback>
             <w:pict>
-              <v:shape w14:anchorId="10D9CC1B" id="Ink 117" o:spid="_x0000_s1026" type="#_x0000_t75" style="position:absolute;margin-left:411.25pt;margin-top:266.25pt;width:23.4pt;height:20.3pt;z-index:251704832;visibility:visible;mso-wrap-style:square;mso-wrap-distance-left:9pt;mso-wrap-distance-top:0;mso-wrap-distance-right:9pt;mso-wrap-distance-bottom:0;mso-position-horizontal:absolute;mso-position-horizontal-relative:text;mso-position-vertical:absolute;mso-position-vertical-relative:text" o:gfxdata="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">
+              <v:shape w14:anchorId="0BDD38A5" id="Ink 117" o:spid="_x0000_s1026" type="#_x0000_t75" style="position:absolute;margin-left:411.25pt;margin-top:266.25pt;width:23.4pt;height:20.3pt;z-index:251704832;visibility:visible;mso-wrap-style:square;mso-wrap-distance-left:9pt;mso-wrap-distance-top:0;mso-wrap-distance-right:9pt;mso-wrap-distance-bottom:0;mso-position-horizontal:absolute;mso-position-horizontal-relative:text;mso-position-vertical:absolute;mso-position-vertical-relative:text" o:gfxdata="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">
                 <v:imagedata r:id="rId33" o:title=""/>
               </v:shape>
             </w:pict>
@@ -3576,7 +5252,7 @@
           </mc:Choice>
           <mc:Fallback>
             <w:pict>
-              <v:shape w14:anchorId="13C5CBD4" id="Ink 118" o:spid="_x0000_s1026" type="#_x0000_t75" style="position:absolute;margin-left:328.55pt;margin-top:252.05pt;width:63.4pt;height:31.95pt;z-index:251705856;visibility:visible;mso-wrap-style:square;mso-wrap-distance-left:9pt;mso-wrap-distance-top:0;mso-wrap-distance-right:9pt;mso-wrap-distance-bottom:0;mso-position-horizontal:absolute;mso-position-horizontal-relative:text;mso-position-vertical:absolute;mso-position-vertical-relative:text" o:gfxdata="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">
+              <v:shape w14:anchorId="1E3015DC" id="Ink 118" o:spid="_x0000_s1026" type="#_x0000_t75" style="position:absolute;margin-left:328.55pt;margin-top:252.05pt;width:63.4pt;height:31.95pt;z-index:251705856;visibility:visible;mso-wrap-style:square;mso-wrap-distance-left:9pt;mso-wrap-distance-top:0;mso-wrap-distance-right:9pt;mso-wrap-distance-bottom:0;mso-position-horizontal:absolute;mso-position-horizontal-relative:text;mso-position-vertical:absolute;mso-position-vertical-relative:text" o:gfxdata="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">
                 <v:imagedata r:id="rId35" o:title=""/>
               </v:shape>
             </w:pict>
@@ -3623,7 +5299,7 @@
           </mc:Choice>
           <mc:Fallback>
             <w:pict>
-              <v:shape w14:anchorId="5F51C5A4" id="Ink 109" o:spid="_x0000_s1026" type="#_x0000_t75" style="position:absolute;margin-left:39.35pt;margin-top:242.5pt;width:49.75pt;height:43.5pt;z-index:251696640;visibility:visible;mso-wrap-style:square;mso-wrap-distance-left:9pt;mso-wrap-distance-top:0;mso-wrap-distance-right:9pt;mso-wrap-distance-bottom:0;mso-position-horizontal:absolute;mso-position-horizontal-relative:text;mso-position-vertical:absolute;mso-position-vertical-relative:text" o:gfxdata="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">
+              <v:shape w14:anchorId="18279420" id="Ink 109" o:spid="_x0000_s1026" type="#_x0000_t75" style="position:absolute;margin-left:39.35pt;margin-top:242.5pt;width:49.75pt;height:43.5pt;z-index:251696640;visibility:visible;mso-wrap-style:square;mso-wrap-distance-left:9pt;mso-wrap-distance-top:0;mso-wrap-distance-right:9pt;mso-wrap-distance-bottom:0;mso-position-horizontal:absolute;mso-position-horizontal-relative:text;mso-position-vertical:absolute;mso-position-vertical-relative:text" o:gfxdata="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">
                 <v:imagedata r:id="rId37" o:title=""/>
               </v:shape>
             </w:pict>
@@ -3760,7 +5436,7 @@
           </mc:Choice>
           <mc:Fallback>
             <w:pict>
-              <v:shape w14:anchorId="0A588C7F" id="Ink 102" o:spid="_x0000_s1026" type="#_x0000_t75" style="position:absolute;margin-left:112.5pt;margin-top:88.6pt;width:208.55pt;height:100.5pt;z-index:251687424;visibility:visible;mso-wrap-style:square;mso-wrap-distance-left:9pt;mso-wrap-distance-top:0;mso-wrap-distance-right:9pt;mso-wrap-distance-bottom:0;mso-position-horizontal:absolute;mso-position-horizontal-relative:text;mso-position-vertical:absolute;mso-position-vertical-relative:text" o:gfxdata="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">
+              <v:shape w14:anchorId="182D98BF" id="Ink 102" o:spid="_x0000_s1026" type="#_x0000_t75" style="position:absolute;margin-left:112.5pt;margin-top:88.6pt;width:208.55pt;height:100.5pt;z-index:251687424;visibility:visible;mso-wrap-style:square;mso-wrap-distance-left:9pt;mso-wrap-distance-top:0;mso-wrap-distance-right:9pt;mso-wrap-distance-bottom:0;mso-position-horizontal:absolute;mso-position-horizontal-relative:text;mso-position-vertical:absolute;mso-position-vertical-relative:text" o:gfxdata="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">
                 <v:imagedata r:id="rId39" o:title=""/>
               </v:shape>
             </w:pict>
@@ -3839,7 +5515,7 @@
           </mc:Choice>
           <mc:Fallback>
             <w:pict>
-              <v:rect w14:anchorId="52AD138C" id="Rectangle 1" o:spid="_x0000_s1026" style="position:absolute;margin-left:0;margin-top:30.55pt;width:453.55pt;height:308.05pt;z-index:251665920;visibility:visible;mso-wrap-style:square;mso-width-percent:0;mso-height-percent:0;mso-wrap-distance-left:9pt;mso-wrap-distance-top:0;mso-wrap-distance-right:9pt;mso-wrap-distance-bottom:0;mso-position-horizontal:left;mso-position-horizontal-relative:margin;mso-position-vertical:absolute;mso-position-vertical-relative:text;mso-width-percent:0;mso-height-percent:0;mso-width-relative:margin;mso-height-relative:margin;v-text-anchor:middle" o:gfxdata="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" fillcolor="white [3212]" strokecolor="#030e13 [484]" strokeweight="1pt">
+              <v:rect w14:anchorId="09CF6FFC" id="Rectangle 1" o:spid="_x0000_s1026" style="position:absolute;margin-left:0;margin-top:30.55pt;width:453.55pt;height:308.05pt;z-index:251665920;visibility:visible;mso-wrap-style:square;mso-width-percent:0;mso-height-percent:0;mso-wrap-distance-left:9pt;mso-wrap-distance-top:0;mso-wrap-distance-right:9pt;mso-wrap-distance-bottom:0;mso-position-horizontal:left;mso-position-horizontal-relative:margin;mso-position-vertical:absolute;mso-position-vertical-relative:text;mso-width-percent:0;mso-height-percent:0;mso-width-relative:margin;mso-height-relative:margin;v-text-anchor:middle" o:gfxdata="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" fillcolor="white [3212]" strokecolor="#030e13 [484]" strokeweight="1pt">
                 <w10:wrap anchorx="margin"/>
               </v:rect>
             </w:pict>
@@ -3913,7 +5589,7 @@
           </mc:Choice>
           <mc:Fallback>
             <w:pict>
-              <v:shape w14:anchorId="66BAA56A" id="Ink 151" o:spid="_x0000_s1026" type="#_x0000_t75" style="position:absolute;margin-left:183.15pt;margin-top:201.4pt;width:124.3pt;height:69.3pt;z-index:251881472;visibility:visible;mso-wrap-style:square;mso-wrap-distance-left:9pt;mso-wrap-distance-top:0;mso-wrap-distance-right:9pt;mso-wrap-distance-bottom:0;mso-position-horizontal:absolute;mso-position-horizontal-relative:text;mso-position-vertical:absolute;mso-position-vertical-relative:text" o:gfxdata="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">
+              <v:shape w14:anchorId="1C7B9458" id="Ink 151" o:spid="_x0000_s1026" type="#_x0000_t75" style="position:absolute;margin-left:183.15pt;margin-top:201.4pt;width:124.3pt;height:69.3pt;z-index:251881472;visibility:visible;mso-wrap-style:square;mso-wrap-distance-left:9pt;mso-wrap-distance-top:0;mso-wrap-distance-right:9pt;mso-wrap-distance-bottom:0;mso-position-horizontal:absolute;mso-position-horizontal-relative:text;mso-position-vertical:absolute;mso-position-vertical-relative:text" o:gfxdata="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">
                 <v:imagedata r:id="rId41" o:title=""/>
               </v:shape>
             </w:pict>
@@ -3959,7 +5635,7 @@
           </mc:Choice>
           <mc:Fallback>
             <w:pict>
-              <v:shape w14:anchorId="7A49A2D1" id="Ink 148" o:spid="_x0000_s1026" type="#_x0000_t75" style="position:absolute;margin-left:251.65pt;margin-top:360.3pt;width:1.45pt;height:1.45pt;z-index:251737600;visibility:visible;mso-wrap-style:square;mso-wrap-distance-left:9pt;mso-wrap-distance-top:0;mso-wrap-distance-right:9pt;mso-wrap-distance-bottom:0;mso-position-horizontal:absolute;mso-position-horizontal-relative:text;mso-position-vertical:absolute;mso-position-vertical-relative:text" o:gfxdata="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">
+              <v:shape w14:anchorId="0E6DC5F7" id="Ink 148" o:spid="_x0000_s1026" type="#_x0000_t75" style="position:absolute;margin-left:251.65pt;margin-top:360.3pt;width:1.45pt;height:1.45pt;z-index:251737600;visibility:visible;mso-wrap-style:square;mso-wrap-distance-left:9pt;mso-wrap-distance-top:0;mso-wrap-distance-right:9pt;mso-wrap-distance-bottom:0;mso-position-horizontal:absolute;mso-position-horizontal-relative:text;mso-position-vertical:absolute;mso-position-vertical-relative:text" o:gfxdata="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">
                 <v:imagedata r:id="rId23" o:title=""/>
               </v:shape>
             </w:pict>
@@ -4005,7 +5681,7 @@
           </mc:Choice>
           <mc:Fallback>
             <w:pict>
-              <v:shape w14:anchorId="0E4F16D6" id="Ink 147" o:spid="_x0000_s1026" type="#_x0000_t75" style="position:absolute;margin-left:267.25pt;margin-top:349.2pt;width:1.45pt;height:1.45pt;z-index:251736576;visibility:visible;mso-wrap-style:square;mso-wrap-distance-left:9pt;mso-wrap-distance-top:0;mso-wrap-distance-right:9pt;mso-wrap-distance-bottom:0;mso-position-horizontal:absolute;mso-position-horizontal-relative:text;mso-position-vertical:absolute;mso-position-vertical-relative:text" o:gfxdata="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">
+              <v:shape w14:anchorId="1CBCAC6A" id="Ink 147" o:spid="_x0000_s1026" type="#_x0000_t75" style="position:absolute;margin-left:267.25pt;margin-top:349.2pt;width:1.45pt;height:1.45pt;z-index:251736576;visibility:visible;mso-wrap-style:square;mso-wrap-distance-left:9pt;mso-wrap-distance-top:0;mso-wrap-distance-right:9pt;mso-wrap-distance-bottom:0;mso-position-horizontal:absolute;mso-position-horizontal-relative:text;mso-position-vertical:absolute;mso-position-vertical-relative:text" o:gfxdata="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">
                 <v:imagedata r:id="rId23" o:title=""/>
               </v:shape>
             </w:pict>
@@ -4051,7 +5727,7 @@
           </mc:Choice>
           <mc:Fallback>
             <w:pict>
-              <v:shape w14:anchorId="38FD4BB0" id="Ink 146" o:spid="_x0000_s1026" type="#_x0000_t75" style="position:absolute;margin-left:376.7pt;margin-top:222.75pt;width:74.6pt;height:50.7pt;z-index:251735552;visibility:visible;mso-wrap-style:square;mso-wrap-distance-left:9pt;mso-wrap-distance-top:0;mso-wrap-distance-right:9pt;mso-wrap-distance-bottom:0;mso-position-horizontal:absolute;mso-position-horizontal-relative:text;mso-position-vertical:absolute;mso-position-vertical-relative:text" o:gfxdata="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">
+              <v:shape w14:anchorId="4E8F13C1" id="Ink 146" o:spid="_x0000_s1026" type="#_x0000_t75" style="position:absolute;margin-left:376.7pt;margin-top:222.75pt;width:74.6pt;height:50.7pt;z-index:251735552;visibility:visible;mso-wrap-style:square;mso-wrap-distance-left:9pt;mso-wrap-distance-top:0;mso-wrap-distance-right:9pt;mso-wrap-distance-bottom:0;mso-position-horizontal:absolute;mso-position-horizontal-relative:text;mso-position-vertical:absolute;mso-position-vertical-relative:text" o:gfxdata="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">
                 <v:imagedata r:id="rId45" o:title=""/>
               </v:shape>
             </w:pict>
@@ -4128,7 +5804,7 @@
           </mc:Choice>
           <mc:Fallback>
             <w:pict>
-              <v:rect w14:anchorId="0C2206EA" id="Rectangle 1" o:spid="_x0000_s1026" style="position:absolute;margin-left:-25.8pt;margin-top:12.35pt;width:531.6pt;height:447.6pt;z-index:251575808;visibility:visible;mso-wrap-style:square;mso-height-percent:0;mso-wrap-distance-left:9pt;mso-wrap-distance-top:0;mso-wrap-distance-right:9pt;mso-wrap-distance-bottom:0;mso-position-horizontal:absolute;mso-position-horizontal-relative:text;mso-position-vertical:absolute;mso-position-vertical-relative:text;mso-height-percent:0;mso-height-relative:margin;v-text-anchor:middle" o:gfxdata="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" fillcolor="white [3212]" strokecolor="#030e13 [484]" strokeweight="1pt"/>
+              <v:rect w14:anchorId="1D6A42D8" id="Rectangle 1" o:spid="_x0000_s1026" style="position:absolute;margin-left:-25.8pt;margin-top:12.35pt;width:531.6pt;height:447.6pt;z-index:251575808;visibility:visible;mso-wrap-style:square;mso-height-percent:0;mso-wrap-distance-left:9pt;mso-wrap-distance-top:0;mso-wrap-distance-right:9pt;mso-wrap-distance-bottom:0;mso-position-horizontal:absolute;mso-position-horizontal-relative:text;mso-position-vertical:absolute;mso-position-vertical-relative:text;mso-height-percent:0;mso-height-relative:margin;v-text-anchor:middle" o:gfxdata="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" fillcolor="white [3212]" strokecolor="#030e13 [484]" strokeweight="1pt"/>
             </w:pict>
           </mc:Fallback>
         </mc:AlternateContent>
@@ -4278,7 +5954,7 @@
           </mc:Choice>
           <mc:Fallback>
             <w:pict>
-              <v:shape w14:anchorId="26EE11DC" id="Ink 64" o:spid="_x0000_s1026" type="#_x0000_t75" style="position:absolute;margin-left:160.85pt;margin-top:395.8pt;width:65.1pt;height:64.9pt;z-index:251719680;visibility:visible;mso-wrap-style:square;mso-wrap-distance-left:9pt;mso-wrap-distance-top:0;mso-wrap-distance-right:9pt;mso-wrap-distance-bottom:0;mso-position-horizontal:absolute;mso-position-horizontal-relative:text;mso-position-vertical:absolute;mso-position-vertical-relative:text" o:gfxdata="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">
+              <v:shape w14:anchorId="6AA3C127" id="Ink 64" o:spid="_x0000_s1026" type="#_x0000_t75" style="position:absolute;margin-left:160.85pt;margin-top:395.8pt;width:65.1pt;height:64.9pt;z-index:251719680;visibility:visible;mso-wrap-style:square;mso-wrap-distance-left:9pt;mso-wrap-distance-top:0;mso-wrap-distance-right:9pt;mso-wrap-distance-bottom:0;mso-position-horizontal:absolute;mso-position-horizontal-relative:text;mso-position-vertical:absolute;mso-position-vertical-relative:text" o:gfxdata="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">
                 <v:imagedata r:id="rId47" o:title=""/>
               </v:shape>
             </w:pict>
@@ -4323,7 +5999,7 @@
           </mc:Choice>
           <mc:Fallback>
             <w:pict>
-              <v:shape w14:anchorId="1422A4B1" id="Ink 61" o:spid="_x0000_s1026" type="#_x0000_t75" style="position:absolute;margin-left:455.75pt;margin-top:180.4pt;width:52.5pt;height:31.35pt;z-index:251716608;visibility:visible;mso-wrap-style:square;mso-wrap-distance-left:9pt;mso-wrap-distance-top:0;mso-wrap-distance-right:9pt;mso-wrap-distance-bottom:0;mso-position-horizontal:absolute;mso-position-horizontal-relative:text;mso-position-vertical:absolute;mso-position-vertical-relative:text" o:gfxdata="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">
+              <v:shape w14:anchorId="077E6D4C" id="Ink 61" o:spid="_x0000_s1026" type="#_x0000_t75" style="position:absolute;margin-left:455.75pt;margin-top:180.4pt;width:52.5pt;height:31.35pt;z-index:251716608;visibility:visible;mso-wrap-style:square;mso-wrap-distance-left:9pt;mso-wrap-distance-top:0;mso-wrap-distance-right:9pt;mso-wrap-distance-bottom:0;mso-position-horizontal:absolute;mso-position-horizontal-relative:text;mso-position-vertical:absolute;mso-position-vertical-relative:text" o:gfxdata="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">
                 <v:imagedata r:id="rId49" o:title=""/>
               </v:shape>
             </w:pict>
@@ -4368,7 +6044,7 @@
           </mc:Choice>
           <mc:Fallback>
             <w:pict>
-              <v:shape w14:anchorId="3804A2C0" id="Ink 58" o:spid="_x0000_s1026" type="#_x0000_t75" style="position:absolute;margin-left:210.15pt;margin-top:12.85pt;width:86.05pt;height:51.75pt;z-index:251713536;visibility:visible;mso-wrap-style:square;mso-wrap-distance-left:9pt;mso-wrap-distance-top:0;mso-wrap-distance-right:9pt;mso-wrap-distance-bottom:0;mso-position-horizontal:absolute;mso-position-horizontal-relative:text;mso-position-vertical:absolute;mso-position-vertical-relative:text" o:gfxdata="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">
+              <v:shape w14:anchorId="473D4E7C" id="Ink 58" o:spid="_x0000_s1026" type="#_x0000_t75" style="position:absolute;margin-left:210.15pt;margin-top:12.85pt;width:86.05pt;height:51.75pt;z-index:251713536;visibility:visible;mso-wrap-style:square;mso-wrap-distance-left:9pt;mso-wrap-distance-top:0;mso-wrap-distance-right:9pt;mso-wrap-distance-bottom:0;mso-position-horizontal:absolute;mso-position-horizontal-relative:text;mso-position-vertical:absolute;mso-position-vertical-relative:text" o:gfxdata="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">
                 <v:imagedata r:id="rId51" o:title=""/>
               </v:shape>
             </w:pict>
@@ -4413,7 +6089,7 @@
           </mc:Choice>
           <mc:Fallback>
             <w:pict>
-              <v:shape w14:anchorId="3C8BABCB" id="Ink 48" o:spid="_x0000_s1026" type="#_x0000_t75" style="position:absolute;margin-left:-21.7pt;margin-top:342.9pt;width:53pt;height:64.05pt;z-index:251703296;visibility:visible;mso-wrap-style:square;mso-wrap-distance-left:9pt;mso-wrap-distance-top:0;mso-wrap-distance-right:9pt;mso-wrap-distance-bottom:0;mso-position-horizontal:absolute;mso-position-horizontal-relative:text;mso-position-vertical:absolute;mso-position-vertical-relative:text" o:gfxdata="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">
+              <v:shape w14:anchorId="487D071F" id="Ink 48" o:spid="_x0000_s1026" type="#_x0000_t75" style="position:absolute;margin-left:-21.7pt;margin-top:342.9pt;width:53pt;height:64.05pt;z-index:251703296;visibility:visible;mso-wrap-style:square;mso-wrap-distance-left:9pt;mso-wrap-distance-top:0;mso-wrap-distance-right:9pt;mso-wrap-distance-bottom:0;mso-position-horizontal:absolute;mso-position-horizontal-relative:text;mso-position-vertical:absolute;mso-position-vertical-relative:text" o:gfxdata="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">
                 <v:imagedata r:id="rId53" o:title=""/>
               </v:shape>
             </w:pict>
@@ -4886,7 +6562,7 @@
           </mc:Choice>
           <mc:Fallback>
             <w:pict>
-              <v:shape w14:anchorId="6C6630FE" id="Ink 28" o:spid="_x0000_s1026" type="#_x0000_t75" style="position:absolute;margin-left:11pt;margin-top:34.35pt;width:116.85pt;height:47.75pt;z-index:251682816;visibility:visible;mso-wrap-style:square;mso-wrap-distance-left:9pt;mso-wrap-distance-top:0;mso-wrap-distance-right:9pt;mso-wrap-distance-bottom:0;mso-position-horizontal:absolute;mso-position-horizontal-relative:text;mso-position-vertical:absolute;mso-position-vertical-relative:text" o:gfxdata="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">
+              <v:shape w14:anchorId="72459B6E" id="Ink 28" o:spid="_x0000_s1026" type="#_x0000_t75" style="position:absolute;margin-left:11pt;margin-top:34.35pt;width:116.85pt;height:47.75pt;z-index:251682816;visibility:visible;mso-wrap-style:square;mso-wrap-distance-left:9pt;mso-wrap-distance-top:0;mso-wrap-distance-right:9pt;mso-wrap-distance-bottom:0;mso-position-horizontal:absolute;mso-position-horizontal-relative:text;mso-position-vertical:absolute;mso-position-vertical-relative:text" o:gfxdata="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">
                 <v:imagedata r:id="rId55" o:title=""/>
               </v:shape>
             </w:pict>
@@ -4931,7 +6607,7 @@
           </mc:Choice>
           <mc:Fallback>
             <w:pict>
-              <v:shape w14:anchorId="58799084" id="Ink 11" o:spid="_x0000_s1026" type="#_x0000_t75" style="position:absolute;margin-left:334.65pt;margin-top:84.85pt;width:1.45pt;height:1.45pt;z-index:251668480;visibility:visible;mso-wrap-style:square;mso-wrap-distance-left:9pt;mso-wrap-distance-top:0;mso-wrap-distance-right:9pt;mso-wrap-distance-bottom:0;mso-position-horizontal:absolute;mso-position-horizontal-relative:text;mso-position-vertical:absolute;mso-position-vertical-relative:text" o:gfxdata="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">
+              <v:shape w14:anchorId="15C2797C" id="Ink 11" o:spid="_x0000_s1026" type="#_x0000_t75" style="position:absolute;margin-left:334.65pt;margin-top:84.85pt;width:1.45pt;height:1.45pt;z-index:251668480;visibility:visible;mso-wrap-style:square;mso-wrap-distance-left:9pt;mso-wrap-distance-top:0;mso-wrap-distance-right:9pt;mso-wrap-distance-bottom:0;mso-position-horizontal:absolute;mso-position-horizontal-relative:text;mso-position-vertical:absolute;mso-position-vertical-relative:text" o:gfxdata="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">
                 <v:imagedata r:id="rId57" o:title=""/>
               </v:shape>
             </w:pict>
@@ -4976,7 +6652,7 @@
           </mc:Choice>
           <mc:Fallback>
             <w:pict>
-              <v:shape w14:anchorId="2435C984" id="Ink 10" o:spid="_x0000_s1026" type="#_x0000_t75" style="position:absolute;margin-left:13.6pt;margin-top:164.45pt;width:21.35pt;height:20.85pt;z-index:251667456;visibility:visible;mso-wrap-style:square;mso-wrap-distance-left:9pt;mso-wrap-distance-top:0;mso-wrap-distance-right:9pt;mso-wrap-distance-bottom:0;mso-position-horizontal:absolute;mso-position-horizontal-relative:text;mso-position-vertical:absolute;mso-position-vertical-relative:text" o:gfxdata="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">
+              <v:shape w14:anchorId="4F5795B6" id="Ink 10" o:spid="_x0000_s1026" type="#_x0000_t75" style="position:absolute;margin-left:13.6pt;margin-top:164.45pt;width:21.35pt;height:20.85pt;z-index:251667456;visibility:visible;mso-wrap-style:square;mso-wrap-distance-left:9pt;mso-wrap-distance-top:0;mso-wrap-distance-right:9pt;mso-wrap-distance-bottom:0;mso-position-horizontal:absolute;mso-position-horizontal-relative:text;mso-position-vertical:absolute;mso-position-vertical-relative:text" o:gfxdata="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">
                 <v:imagedata r:id="rId59" o:title=""/>
               </v:shape>
             </w:pict>
@@ -5021,7 +6697,7 @@
           </mc:Choice>
           <mc:Fallback>
             <w:pict>
-              <v:shape w14:anchorId="66A26E6B" id="Ink 7" o:spid="_x0000_s1026" type="#_x0000_t75" style="position:absolute;margin-left:15.5pt;margin-top:178.95pt;width:38.05pt;height:31.7pt;z-index:251664384;visibility:visible;mso-wrap-style:square;mso-wrap-distance-left:9pt;mso-wrap-distance-top:0;mso-wrap-distance-right:9pt;mso-wrap-distance-bottom:0;mso-position-horizontal:absolute;mso-position-horizontal-relative:text;mso-position-vertical:absolute;mso-position-vertical-relative:text" o:gfxdata="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">
+              <v:shape w14:anchorId="21CB5B89" id="Ink 7" o:spid="_x0000_s1026" type="#_x0000_t75" style="position:absolute;margin-left:15.5pt;margin-top:178.95pt;width:38.05pt;height:31.7pt;z-index:251664384;visibility:visible;mso-wrap-style:square;mso-wrap-distance-left:9pt;mso-wrap-distance-top:0;mso-wrap-distance-right:9pt;mso-wrap-distance-bottom:0;mso-position-horizontal:absolute;mso-position-horizontal-relative:text;mso-position-vertical:absolute;mso-position-vertical-relative:text" o:gfxdata="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">
                 <v:imagedata r:id="rId61" o:title=""/>
               </v:shape>
             </w:pict>

</xml_diff>